<commit_message>
updated week 2 notes
</commit_message>
<xml_diff>
--- a/02 Encapsulation/02 Encapsulation.docx
+++ b/02 Encapsulation/02 Encapsulation.docx
@@ -1,6 +1,6 @@
 
 <file path=word/document.xml><?xml version="1.0" encoding="utf-8"?>
-<w:document xmlns:mo="http://schemas.microsoft.com/office/mac/office/2008/main" xmlns:ve="http://schemas.openxmlformats.org/markup-compatibility/2006" xmlns:mv="urn:schemas-microsoft-com:mac:vml" xmlns:o="urn:schemas-microsoft-com:office:office" xmlns:r="http://schemas.openxmlformats.org/officeDocument/2006/relationships" xmlns:m="http://schemas.openxmlformats.org/officeDocument/2006/math" xmlns:v="urn:schemas-microsoft-com:vml" xmlns:wp="http://schemas.openxmlformats.org/drawingml/2006/wordprocessingDrawing" xmlns:w10="urn:schemas-microsoft-com:office:word" xmlns:w="http://schemas.openxmlformats.org/wordprocessingml/2006/main" xmlns:wne="http://schemas.microsoft.com/office/word/2006/wordml">
+<w:document xmlns:wpc="http://schemas.microsoft.com/office/word/2010/wordprocessingCanvas" xmlns:mo="http://schemas.microsoft.com/office/mac/office/2008/main" xmlns:mc="http://schemas.openxmlformats.org/markup-compatibility/2006" xmlns:mv="urn:schemas-microsoft-com:mac:vml" xmlns:o="urn:schemas-microsoft-com:office:office" xmlns:r="http://schemas.openxmlformats.org/officeDocument/2006/relationships" xmlns:m="http://schemas.openxmlformats.org/officeDocument/2006/math" xmlns:v="urn:schemas-microsoft-com:vml" xmlns:wp14="http://schemas.microsoft.com/office/word/2010/wordprocessingDrawing" xmlns:wp="http://schemas.openxmlformats.org/drawingml/2006/wordprocessingDrawing" xmlns:w10="urn:schemas-microsoft-com:office:word" xmlns:w="http://schemas.openxmlformats.org/wordprocessingml/2006/main" xmlns:w14="http://schemas.microsoft.com/office/word/2010/wordml" xmlns:wpg="http://schemas.microsoft.com/office/word/2010/wordprocessingGroup" xmlns:wpi="http://schemas.microsoft.com/office/word/2010/wordprocessingInk" xmlns:wne="http://schemas.microsoft.com/office/word/2006/wordml" xmlns:wps="http://schemas.microsoft.com/office/word/2010/wordprocessingShape" mc:Ignorable="w14 wp14">
   <w:body>
     <w:p>
       <w:pPr>
@@ -38,10 +38,72 @@
         <w:rPr>
           <w:b/>
         </w:rPr>
-        <w:t>Coupling</w:t>
-      </w:r>
-      <w:r>
-        <w:t xml:space="preserve"> – the degree to which each part depends on the others. For example one function may call many other functions (high coupling) or it may only depend on one or two other functions (low coupling).</w:t>
+        <w:t>O</w:t>
+      </w:r>
+      <w:r>
+        <w:rPr>
+          <w:b/>
+        </w:rPr>
+        <w:t>bject Oriented</w:t>
+      </w:r>
+      <w:r>
+        <w:rPr>
+          <w:b/>
+        </w:rPr>
+        <w:t xml:space="preserve"> </w:t>
+      </w:r>
+      <w:r>
+        <w:rPr>
+          <w:b/>
+        </w:rPr>
+        <w:t>Programming</w:t>
+      </w:r>
+      <w:r>
+        <w:t xml:space="preserve"> – a type of program</w:t>
+      </w:r>
+      <w:r>
+        <w:t>ming</w:t>
+      </w:r>
+      <w:r>
+        <w:t xml:space="preserve"> in which the parts are </w:t>
+      </w:r>
+      <w:r>
+        <w:rPr>
+          <w:i/>
+        </w:rPr>
+        <w:t>objects</w:t>
+      </w:r>
+      <w:r>
+        <w:t xml:space="preserve">. Objects have their own </w:t>
+      </w:r>
+      <w:r>
+        <w:rPr>
+          <w:i/>
+        </w:rPr>
+        <w:t>states</w:t>
+      </w:r>
+      <w:r>
+        <w:t xml:space="preserve"> and </w:t>
+      </w:r>
+      <w:proofErr w:type="spellStart"/>
+      <w:r>
+        <w:rPr>
+          <w:i/>
+        </w:rPr>
+        <w:t>behaviours</w:t>
+      </w:r>
+      <w:proofErr w:type="spellEnd"/>
+      <w:r>
+        <w:t xml:space="preserve"> and can </w:t>
+      </w:r>
+      <w:r>
+        <w:rPr>
+          <w:i/>
+        </w:rPr>
+        <w:t>interact</w:t>
+      </w:r>
+      <w:r>
+        <w:t>. For example think about The Sims: each character is like an object in an OO program.</w:t>
       </w:r>
     </w:p>
     <w:p/>
@@ -50,99 +112,82 @@
         <w:rPr>
           <w:b/>
         </w:rPr>
-        <w:t>OO Design</w:t>
-      </w:r>
-      <w:r>
-        <w:t xml:space="preserve"> – a type of program design in which the parts are </w:t>
+        <w:t>Object</w:t>
+      </w:r>
+      <w:r>
+        <w:t xml:space="preserve"> – an entity in your program that has </w:t>
+      </w:r>
+      <w:r>
+        <w:t xml:space="preserve">a state (AKA </w:t>
+      </w:r>
+      <w:r>
+        <w:t>properties</w:t>
+      </w:r>
+      <w:r>
+        <w:t xml:space="preserve"> or </w:t>
+      </w:r>
+      <w:r>
+        <w:t>fields)</w:t>
+      </w:r>
+      <w:r>
+        <w:t xml:space="preserve"> and </w:t>
+      </w:r>
+      <w:proofErr w:type="spellStart"/>
+      <w:r>
+        <w:t>behaviours</w:t>
+      </w:r>
+      <w:proofErr w:type="spellEnd"/>
+      <w:r>
+        <w:t xml:space="preserve"> (methods)</w:t>
+      </w:r>
+      <w:r>
+        <w:t xml:space="preserve">. </w:t>
+      </w:r>
+      <w:r>
+        <w:t>Often</w:t>
+      </w:r>
+      <w:r>
+        <w:t xml:space="preserve"> correspond</w:t>
+      </w:r>
+      <w:r>
+        <w:t>s</w:t>
+      </w:r>
+      <w:r>
+        <w:t xml:space="preserve"> to something in the real world</w:t>
+      </w:r>
+      <w:r>
+        <w:t xml:space="preserve"> (e.g. a </w:t>
+      </w:r>
+      <w:r>
+        <w:t>character in The Sims, a space invader in a game, a library patron in a library system</w:t>
+      </w:r>
+      <w:r>
+        <w:t>)</w:t>
+      </w:r>
+      <w:r>
+        <w:t>.</w:t>
+      </w:r>
+    </w:p>
+    <w:p/>
+    <w:p>
+      <w:proofErr w:type="gramStart"/>
+      <w:r>
+        <w:rPr>
+          <w:b/>
+        </w:rPr>
+        <w:t>Class</w:t>
+      </w:r>
+      <w:r>
+        <w:t xml:space="preserve"> – a template or “cookie cutter” for objects.</w:t>
+      </w:r>
+      <w:proofErr w:type="gramEnd"/>
+      <w:r>
+        <w:t xml:space="preserve"> A class is the </w:t>
       </w:r>
       <w:r>
         <w:rPr>
           <w:i/>
         </w:rPr>
-        <w:t>objects</w:t>
-      </w:r>
-      <w:r>
-        <w:t xml:space="preserve">, </w:t>
-      </w:r>
-      <w:proofErr w:type="spellStart"/>
-      <w:r>
-        <w:t>e.g</w:t>
-      </w:r>
-      <w:proofErr w:type="spellEnd"/>
-      <w:r>
-        <w:t xml:space="preserve"> a university is composed of students and lecturers; a slideshow is composed of many images</w:t>
-      </w:r>
-      <w:r>
-        <w:t xml:space="preserve">. </w:t>
-      </w:r>
-    </w:p>
-    <w:p/>
-    <w:p>
-      <w:r>
-        <w:rPr>
-          <w:b/>
-        </w:rPr>
-        <w:t>Object</w:t>
-      </w:r>
-      <w:r>
-        <w:t xml:space="preserve"> – an entity in your program that has properties</w:t>
-      </w:r>
-      <w:r>
-        <w:t xml:space="preserve"> (fields)</w:t>
-      </w:r>
-      <w:r>
-        <w:t xml:space="preserve"> and </w:t>
-      </w:r>
-      <w:proofErr w:type="spellStart"/>
-      <w:r>
-        <w:t>behaviours</w:t>
-      </w:r>
-      <w:proofErr w:type="spellEnd"/>
-      <w:r>
-        <w:t xml:space="preserve"> (methods)</w:t>
-      </w:r>
-      <w:r>
-        <w:t xml:space="preserve">. </w:t>
-      </w:r>
-      <w:r>
-        <w:t>Often</w:t>
-      </w:r>
-      <w:r>
-        <w:t xml:space="preserve"> correspond</w:t>
-      </w:r>
-      <w:r>
-        <w:t>s</w:t>
-      </w:r>
-      <w:r>
-        <w:t xml:space="preserve"> to something in the real world</w:t>
-      </w:r>
-      <w:r>
-        <w:t xml:space="preserve"> (e.g. a slide, a student)</w:t>
-      </w:r>
-      <w:r>
-        <w:t>.</w:t>
-      </w:r>
-    </w:p>
-    <w:p/>
-    <w:p>
-      <w:proofErr w:type="gramStart"/>
-      <w:r>
-        <w:rPr>
-          <w:b/>
-        </w:rPr>
-        <w:t>Class</w:t>
-      </w:r>
-      <w:r>
-        <w:t xml:space="preserve"> – a template or “cookie cutter” for objects.</w:t>
-      </w:r>
-      <w:proofErr w:type="gramEnd"/>
-      <w:r>
-        <w:t xml:space="preserve"> A class is the </w:t>
-      </w:r>
-      <w:r>
-        <w:rPr>
-          <w:i/>
-        </w:rPr>
         <w:t>type</w:t>
       </w:r>
       <w:r>
@@ -158,6 +203,9 @@
       <w:proofErr w:type="spellEnd"/>
       <w:r>
         <w:t xml:space="preserve"> is the type of a variable.</w:t>
+      </w:r>
+      <w:r>
+        <w:t xml:space="preserve"> By itself a class is not much use; it is only useful when you start creating objects from it.</w:t>
       </w:r>
     </w:p>
     <w:p/>
@@ -225,7 +273,7 @@
       <w:tblPr>
         <w:tblStyle w:val="TableGrid"/>
         <w:tblW w:w="0" w:type="auto"/>
-        <w:tblLook w:val="00BF"/>
+        <w:tblLook w:val="00BF" w:firstRow="1" w:lastRow="0" w:firstColumn="1" w:lastColumn="0" w:noHBand="0" w:noVBand="0"/>
       </w:tblPr>
       <w:tblGrid>
         <w:gridCol w:w="1388"/>
@@ -552,7 +600,7 @@
       <w:r>
         <w:t xml:space="preserve">, e.g. </w:t>
       </w:r>
-      <w:hyperlink r:id="rId5" w:history="1">
+      <w:hyperlink r:id="rId6" w:history="1">
         <w:r>
           <w:rPr>
             <w:rStyle w:val="Hyperlink"/>
@@ -562,25 +610,344 @@
       </w:hyperlink>
     </w:p>
     <w:p/>
+    <w:p>
+      <w:r>
+        <w:br w:type="page"/>
+      </w:r>
+    </w:p>
+    <w:p>
+      <w:r>
+        <w:rPr>
+          <w:b/>
+        </w:rPr>
+        <w:t>Object References</w:t>
+      </w:r>
+      <w:r>
+        <w:t xml:space="preserve"> – the name of an object is also called a </w:t>
+      </w:r>
+      <w:r>
+        <w:rPr>
+          <w:i/>
+        </w:rPr>
+        <w:t>reference</w:t>
+      </w:r>
+      <w:r>
+        <w:t xml:space="preserve">. The following example creates some </w:t>
+      </w:r>
+      <w:r>
+        <w:t xml:space="preserve">null </w:t>
+      </w:r>
+      <w:r>
+        <w:t>object references:</w:t>
+      </w:r>
+    </w:p>
     <w:p/>
+    <w:p>
+      <w:pPr>
+        <w:pBdr>
+          <w:top w:val="single" w:sz="4" w:space="1" w:color="auto"/>
+          <w:left w:val="single" w:sz="4" w:space="4" w:color="auto"/>
+          <w:bottom w:val="single" w:sz="4" w:space="1" w:color="auto"/>
+          <w:right w:val="single" w:sz="4" w:space="4" w:color="auto"/>
+        </w:pBdr>
+        <w:rPr>
+          <w:rStyle w:val="Code"/>
+        </w:rPr>
+      </w:pPr>
+      <w:proofErr w:type="spellStart"/>
+      <w:r>
+        <w:rPr>
+          <w:rStyle w:val="Code"/>
+        </w:rPr>
+        <w:t>PImage</w:t>
+      </w:r>
+      <w:proofErr w:type="spellEnd"/>
+      <w:r>
+        <w:rPr>
+          <w:rStyle w:val="Code"/>
+        </w:rPr>
+        <w:t xml:space="preserve"> </w:t>
+      </w:r>
+      <w:proofErr w:type="spellStart"/>
+      <w:r>
+        <w:rPr>
+          <w:rStyle w:val="Code"/>
+        </w:rPr>
+        <w:t>myImage</w:t>
+      </w:r>
+      <w:proofErr w:type="spellEnd"/>
+      <w:r>
+        <w:rPr>
+          <w:rStyle w:val="Code"/>
+        </w:rPr>
+        <w:t>;</w:t>
+      </w:r>
+    </w:p>
+    <w:p>
+      <w:pPr>
+        <w:pBdr>
+          <w:top w:val="single" w:sz="4" w:space="1" w:color="auto"/>
+          <w:left w:val="single" w:sz="4" w:space="4" w:color="auto"/>
+          <w:bottom w:val="single" w:sz="4" w:space="1" w:color="auto"/>
+          <w:right w:val="single" w:sz="4" w:space="4" w:color="auto"/>
+        </w:pBdr>
+        <w:rPr>
+          <w:rStyle w:val="Code"/>
+        </w:rPr>
+      </w:pPr>
+      <w:r>
+        <w:rPr>
+          <w:rStyle w:val="Code"/>
+        </w:rPr>
+        <w:t xml:space="preserve">Student </w:t>
+      </w:r>
+      <w:proofErr w:type="spellStart"/>
+      <w:r>
+        <w:rPr>
+          <w:rStyle w:val="Code"/>
+        </w:rPr>
+        <w:t>someStudent</w:t>
+      </w:r>
+      <w:proofErr w:type="spellEnd"/>
+      <w:r>
+        <w:rPr>
+          <w:rStyle w:val="Code"/>
+        </w:rPr>
+        <w:t>;</w:t>
+      </w:r>
+    </w:p>
     <w:p/>
+    <w:p>
+      <w:r>
+        <w:rPr>
+          <w:b/>
+        </w:rPr>
+        <w:t>Object creation</w:t>
+      </w:r>
+      <w:r>
+        <w:t xml:space="preserve"> – use either the </w:t>
+      </w:r>
+      <w:r>
+        <w:rPr>
+          <w:rStyle w:val="Code"/>
+        </w:rPr>
+        <w:t>new</w:t>
+      </w:r>
+      <w:r>
+        <w:t xml:space="preserve"> keyword or one of Processing’s handy </w:t>
+      </w:r>
+      <w:proofErr w:type="gramStart"/>
+      <w:r>
+        <w:t>create</w:t>
+      </w:r>
+      <w:proofErr w:type="gramEnd"/>
+      <w:r>
+        <w:t xml:space="preserve"> or load functions.</w:t>
+      </w:r>
+      <w:r>
+        <w:t xml:space="preserve"> Note that </w:t>
+      </w:r>
+      <w:r>
+        <w:rPr>
+          <w:i/>
+        </w:rPr>
+        <w:t>an object reference is not the same thing as an object</w:t>
+      </w:r>
+      <w:r>
+        <w:t xml:space="preserve">. </w:t>
+      </w:r>
+      <w:r>
+        <w:t>A reference is a like a name: one object can have many of them just as one object in the real world can have many names (e.g. “John”, “</w:t>
+      </w:r>
+      <w:proofErr w:type="spellStart"/>
+      <w:r>
+        <w:t>Mr</w:t>
+      </w:r>
+      <w:proofErr w:type="spellEnd"/>
+      <w:r>
+        <w:t xml:space="preserve"> Smith”, “Your Majesty” </w:t>
+      </w:r>
+      <w:proofErr w:type="spellStart"/>
+      <w:r>
+        <w:t>etc</w:t>
+      </w:r>
+      <w:proofErr w:type="spellEnd"/>
+      <w:r>
+        <w:t xml:space="preserve"> may all refer to the same person).</w:t>
+      </w:r>
+    </w:p>
     <w:p/>
+    <w:p>
+      <w:pPr>
+        <w:pBdr>
+          <w:top w:val="single" w:sz="4" w:space="1" w:color="auto"/>
+          <w:left w:val="single" w:sz="4" w:space="4" w:color="auto"/>
+          <w:bottom w:val="single" w:sz="4" w:space="1" w:color="auto"/>
+          <w:right w:val="single" w:sz="4" w:space="4" w:color="auto"/>
+        </w:pBdr>
+        <w:rPr>
+          <w:rStyle w:val="Code"/>
+        </w:rPr>
+      </w:pPr>
+      <w:proofErr w:type="spellStart"/>
+      <w:r>
+        <w:rPr>
+          <w:rStyle w:val="Code"/>
+        </w:rPr>
+        <w:t>PImage</w:t>
+      </w:r>
+      <w:proofErr w:type="spellEnd"/>
+      <w:r>
+        <w:rPr>
+          <w:rStyle w:val="Code"/>
+        </w:rPr>
+        <w:t xml:space="preserve"> </w:t>
+      </w:r>
+      <w:proofErr w:type="spellStart"/>
+      <w:r>
+        <w:rPr>
+          <w:rStyle w:val="Code"/>
+        </w:rPr>
+        <w:t>myImage</w:t>
+      </w:r>
+      <w:proofErr w:type="spellEnd"/>
+      <w:r>
+        <w:rPr>
+          <w:rStyle w:val="Code"/>
+        </w:rPr>
+        <w:t xml:space="preserve"> = </w:t>
+      </w:r>
+      <w:proofErr w:type="spellStart"/>
+      <w:proofErr w:type="gramStart"/>
+      <w:r>
+        <w:rPr>
+          <w:rStyle w:val="Code"/>
+        </w:rPr>
+        <w:t>loadImage</w:t>
+      </w:r>
+      <w:proofErr w:type="spellEnd"/>
+      <w:r>
+        <w:rPr>
+          <w:rStyle w:val="Code"/>
+        </w:rPr>
+        <w:t>(</w:t>
+      </w:r>
+      <w:proofErr w:type="gramEnd"/>
+      <w:r>
+        <w:rPr>
+          <w:rStyle w:val="Code"/>
+        </w:rPr>
+        <w:t>“dog.jpg”)</w:t>
+      </w:r>
+      <w:r>
+        <w:rPr>
+          <w:rStyle w:val="Code"/>
+        </w:rPr>
+        <w:t>;</w:t>
+      </w:r>
+    </w:p>
+    <w:p>
+      <w:pPr>
+        <w:pBdr>
+          <w:top w:val="single" w:sz="4" w:space="1" w:color="auto"/>
+          <w:left w:val="single" w:sz="4" w:space="4" w:color="auto"/>
+          <w:bottom w:val="single" w:sz="4" w:space="1" w:color="auto"/>
+          <w:right w:val="single" w:sz="4" w:space="4" w:color="auto"/>
+        </w:pBdr>
+        <w:rPr>
+          <w:rStyle w:val="Code"/>
+        </w:rPr>
+      </w:pPr>
+      <w:r>
+        <w:rPr>
+          <w:rStyle w:val="Code"/>
+        </w:rPr>
+        <w:t xml:space="preserve">Student </w:t>
+      </w:r>
+      <w:proofErr w:type="spellStart"/>
+      <w:r>
+        <w:rPr>
+          <w:rStyle w:val="Code"/>
+        </w:rPr>
+        <w:t>someStudent</w:t>
+      </w:r>
+      <w:proofErr w:type="spellEnd"/>
+      <w:r>
+        <w:rPr>
+          <w:rStyle w:val="Code"/>
+        </w:rPr>
+        <w:t xml:space="preserve">= new </w:t>
+      </w:r>
+      <w:proofErr w:type="gramStart"/>
+      <w:r>
+        <w:rPr>
+          <w:rStyle w:val="Code"/>
+        </w:rPr>
+        <w:t>Student(</w:t>
+      </w:r>
+      <w:proofErr w:type="gramEnd"/>
+      <w:r>
+        <w:rPr>
+          <w:rStyle w:val="Code"/>
+        </w:rPr>
+        <w:t>“Smith”, “John”,</w:t>
+      </w:r>
+    </w:p>
+    <w:p>
+      <w:pPr>
+        <w:pBdr>
+          <w:top w:val="single" w:sz="4" w:space="1" w:color="auto"/>
+          <w:left w:val="single" w:sz="4" w:space="4" w:color="auto"/>
+          <w:bottom w:val="single" w:sz="4" w:space="1" w:color="auto"/>
+          <w:right w:val="single" w:sz="4" w:space="4" w:color="auto"/>
+        </w:pBdr>
+        <w:rPr>
+          <w:rStyle w:val="Code"/>
+        </w:rPr>
+      </w:pPr>
+      <w:r>
+        <w:rPr>
+          <w:rStyle w:val="Code"/>
+        </w:rPr>
+        <w:t xml:space="preserve">                     “1722772”)</w:t>
+      </w:r>
+      <w:r>
+        <w:rPr>
+          <w:rStyle w:val="Code"/>
+        </w:rPr>
+        <w:t>;</w:t>
+      </w:r>
+    </w:p>
     <w:p/>
     <w:p>
       <w:r>
+        <w:t>The object reference is a</w:t>
+      </w:r>
+      <w:r>
+        <w:t>lso called</w:t>
+      </w:r>
+      <w:r>
+        <w:t xml:space="preserve"> “pointer” to the object.</w:t>
+      </w:r>
+    </w:p>
+    <w:p/>
+    <w:p>
+      <w:r>
         <w:rPr>
           <w:b/>
         </w:rPr>
-        <w:t>Object References</w:t>
-      </w:r>
-      <w:r>
-        <w:t xml:space="preserve"> – the name of an object is also called a reference. The following example creates some </w:t>
-      </w:r>
-      <w:r>
-        <w:t xml:space="preserve">null </w:t>
-      </w:r>
-      <w:r>
-        <w:t>object references:</w:t>
+        <w:t>Objects with many references</w:t>
+      </w:r>
+      <w:r>
+        <w:t xml:space="preserve"> – one object may have as many object </w:t>
+      </w:r>
+      <w:proofErr w:type="gramStart"/>
+      <w:r>
+        <w:t>references</w:t>
+      </w:r>
+      <w:proofErr w:type="gramEnd"/>
+      <w:r>
+        <w:t xml:space="preserve"> as you like. This is a point of difference between objects and primitive data types.</w:t>
       </w:r>
     </w:p>
     <w:p/>
@@ -596,6 +963,433 @@
           <w:rStyle w:val="Code"/>
         </w:rPr>
       </w:pPr>
+      <w:r>
+        <w:rPr>
+          <w:rStyle w:val="Code"/>
+        </w:rPr>
+        <w:t>// Create three references but only one object</w:t>
+      </w:r>
+    </w:p>
+    <w:p>
+      <w:pPr>
+        <w:pBdr>
+          <w:top w:val="single" w:sz="4" w:space="1" w:color="auto"/>
+          <w:left w:val="single" w:sz="4" w:space="4" w:color="auto"/>
+          <w:bottom w:val="single" w:sz="4" w:space="1" w:color="auto"/>
+          <w:right w:val="single" w:sz="4" w:space="4" w:color="auto"/>
+        </w:pBdr>
+        <w:rPr>
+          <w:rStyle w:val="Code"/>
+        </w:rPr>
+      </w:pPr>
+      <w:proofErr w:type="spellStart"/>
+      <w:r>
+        <w:rPr>
+          <w:rStyle w:val="Code"/>
+        </w:rPr>
+        <w:t>PFont</w:t>
+      </w:r>
+      <w:proofErr w:type="spellEnd"/>
+      <w:r>
+        <w:rPr>
+          <w:rStyle w:val="Code"/>
+        </w:rPr>
+        <w:t xml:space="preserve"> </w:t>
+      </w:r>
+      <w:proofErr w:type="spellStart"/>
+      <w:r>
+        <w:rPr>
+          <w:rStyle w:val="Code"/>
+        </w:rPr>
+        <w:t>myFont</w:t>
+      </w:r>
+      <w:proofErr w:type="spellEnd"/>
+      <w:r>
+        <w:rPr>
+          <w:rStyle w:val="Code"/>
+        </w:rPr>
+        <w:t xml:space="preserve"> = </w:t>
+      </w:r>
+      <w:proofErr w:type="spellStart"/>
+      <w:proofErr w:type="gramStart"/>
+      <w:r>
+        <w:rPr>
+          <w:rStyle w:val="Code"/>
+        </w:rPr>
+        <w:t>createFont</w:t>
+      </w:r>
+      <w:proofErr w:type="spellEnd"/>
+      <w:r>
+        <w:rPr>
+          <w:rStyle w:val="Code"/>
+        </w:rPr>
+        <w:t>(</w:t>
+      </w:r>
+      <w:proofErr w:type="gramEnd"/>
+      <w:r>
+        <w:rPr>
+          <w:rStyle w:val="Code"/>
+        </w:rPr>
+        <w:t xml:space="preserve">“Sans-Serif”, 56); </w:t>
+      </w:r>
+    </w:p>
+    <w:p>
+      <w:pPr>
+        <w:pBdr>
+          <w:top w:val="single" w:sz="4" w:space="1" w:color="auto"/>
+          <w:left w:val="single" w:sz="4" w:space="4" w:color="auto"/>
+          <w:bottom w:val="single" w:sz="4" w:space="1" w:color="auto"/>
+          <w:right w:val="single" w:sz="4" w:space="4" w:color="auto"/>
+        </w:pBdr>
+        <w:rPr>
+          <w:rStyle w:val="Code"/>
+        </w:rPr>
+      </w:pPr>
+      <w:proofErr w:type="spellStart"/>
+      <w:r>
+        <w:rPr>
+          <w:rStyle w:val="Code"/>
+        </w:rPr>
+        <w:t>PFont</w:t>
+      </w:r>
+      <w:proofErr w:type="spellEnd"/>
+      <w:r>
+        <w:rPr>
+          <w:rStyle w:val="Code"/>
+        </w:rPr>
+        <w:t xml:space="preserve"> </w:t>
+      </w:r>
+      <w:proofErr w:type="spellStart"/>
+      <w:r>
+        <w:rPr>
+          <w:rStyle w:val="Code"/>
+        </w:rPr>
+        <w:t>anotherReference</w:t>
+      </w:r>
+      <w:proofErr w:type="spellEnd"/>
+      <w:r>
+        <w:rPr>
+          <w:rStyle w:val="Code"/>
+        </w:rPr>
+        <w:t xml:space="preserve"> = </w:t>
+      </w:r>
+      <w:proofErr w:type="spellStart"/>
+      <w:r>
+        <w:rPr>
+          <w:rStyle w:val="Code"/>
+        </w:rPr>
+        <w:t>myFont</w:t>
+      </w:r>
+      <w:proofErr w:type="spellEnd"/>
+      <w:r>
+        <w:rPr>
+          <w:rStyle w:val="Code"/>
+        </w:rPr>
+        <w:t>;</w:t>
+      </w:r>
+    </w:p>
+    <w:p>
+      <w:pPr>
+        <w:pBdr>
+          <w:top w:val="single" w:sz="4" w:space="1" w:color="auto"/>
+          <w:left w:val="single" w:sz="4" w:space="4" w:color="auto"/>
+          <w:bottom w:val="single" w:sz="4" w:space="1" w:color="auto"/>
+          <w:right w:val="single" w:sz="4" w:space="4" w:color="auto"/>
+        </w:pBdr>
+        <w:rPr>
+          <w:rStyle w:val="Code"/>
+        </w:rPr>
+      </w:pPr>
+      <w:proofErr w:type="spellStart"/>
+      <w:r>
+        <w:rPr>
+          <w:rStyle w:val="Code"/>
+        </w:rPr>
+        <w:t>PFont</w:t>
+      </w:r>
+      <w:proofErr w:type="spellEnd"/>
+      <w:r>
+        <w:rPr>
+          <w:rStyle w:val="Code"/>
+        </w:rPr>
+        <w:t xml:space="preserve"> </w:t>
+      </w:r>
+      <w:proofErr w:type="spellStart"/>
+      <w:r>
+        <w:rPr>
+          <w:rStyle w:val="Code"/>
+        </w:rPr>
+        <w:t>yetAnotherReference</w:t>
+      </w:r>
+      <w:proofErr w:type="spellEnd"/>
+      <w:r>
+        <w:rPr>
+          <w:rStyle w:val="Code"/>
+        </w:rPr>
+        <w:t xml:space="preserve"> = </w:t>
+      </w:r>
+      <w:proofErr w:type="spellStart"/>
+      <w:r>
+        <w:rPr>
+          <w:rStyle w:val="Code"/>
+        </w:rPr>
+        <w:t>myFont</w:t>
+      </w:r>
+      <w:proofErr w:type="spellEnd"/>
+      <w:r>
+        <w:rPr>
+          <w:rStyle w:val="Code"/>
+        </w:rPr>
+        <w:t>;</w:t>
+      </w:r>
+    </w:p>
+    <w:p>
+      <w:pPr>
+        <w:pBdr>
+          <w:top w:val="single" w:sz="4" w:space="1" w:color="auto"/>
+          <w:left w:val="single" w:sz="4" w:space="4" w:color="auto"/>
+          <w:bottom w:val="single" w:sz="4" w:space="1" w:color="auto"/>
+          <w:right w:val="single" w:sz="4" w:space="4" w:color="auto"/>
+        </w:pBdr>
+        <w:rPr>
+          <w:rStyle w:val="Code"/>
+        </w:rPr>
+      </w:pPr>
+    </w:p>
+    <w:p>
+      <w:pPr>
+        <w:pBdr>
+          <w:top w:val="single" w:sz="4" w:space="1" w:color="auto"/>
+          <w:left w:val="single" w:sz="4" w:space="4" w:color="auto"/>
+          <w:bottom w:val="single" w:sz="4" w:space="1" w:color="auto"/>
+          <w:right w:val="single" w:sz="4" w:space="4" w:color="auto"/>
+        </w:pBdr>
+        <w:rPr>
+          <w:rStyle w:val="Code"/>
+        </w:rPr>
+      </w:pPr>
+      <w:r>
+        <w:rPr>
+          <w:rStyle w:val="Code"/>
+        </w:rPr>
+        <w:t>// Create three characters</w:t>
+      </w:r>
+    </w:p>
+    <w:p>
+      <w:pPr>
+        <w:pBdr>
+          <w:top w:val="single" w:sz="4" w:space="1" w:color="auto"/>
+          <w:left w:val="single" w:sz="4" w:space="4" w:color="auto"/>
+          <w:bottom w:val="single" w:sz="4" w:space="1" w:color="auto"/>
+          <w:right w:val="single" w:sz="4" w:space="4" w:color="auto"/>
+        </w:pBdr>
+        <w:rPr>
+          <w:rStyle w:val="Code"/>
+        </w:rPr>
+      </w:pPr>
+      <w:proofErr w:type="gramStart"/>
+      <w:r>
+        <w:rPr>
+          <w:rStyle w:val="Code"/>
+        </w:rPr>
+        <w:t>char</w:t>
+      </w:r>
+      <w:proofErr w:type="gramEnd"/>
+      <w:r>
+        <w:rPr>
+          <w:rStyle w:val="Code"/>
+        </w:rPr>
+        <w:t xml:space="preserve"> </w:t>
+      </w:r>
+      <w:proofErr w:type="spellStart"/>
+      <w:r>
+        <w:rPr>
+          <w:rStyle w:val="Code"/>
+        </w:rPr>
+        <w:t>someCharacter</w:t>
+      </w:r>
+      <w:proofErr w:type="spellEnd"/>
+      <w:r>
+        <w:rPr>
+          <w:rStyle w:val="Code"/>
+        </w:rPr>
+        <w:t xml:space="preserve"> = ‘x’;</w:t>
+      </w:r>
+      <w:r>
+        <w:rPr>
+          <w:rStyle w:val="Code"/>
+        </w:rPr>
+        <w:t xml:space="preserve"> </w:t>
+      </w:r>
+    </w:p>
+    <w:p>
+      <w:pPr>
+        <w:pBdr>
+          <w:top w:val="single" w:sz="4" w:space="1" w:color="auto"/>
+          <w:left w:val="single" w:sz="4" w:space="4" w:color="auto"/>
+          <w:bottom w:val="single" w:sz="4" w:space="1" w:color="auto"/>
+          <w:right w:val="single" w:sz="4" w:space="4" w:color="auto"/>
+        </w:pBdr>
+        <w:rPr>
+          <w:rStyle w:val="Code"/>
+        </w:rPr>
+      </w:pPr>
+      <w:proofErr w:type="gramStart"/>
+      <w:r>
+        <w:rPr>
+          <w:rStyle w:val="Code"/>
+        </w:rPr>
+        <w:t>char</w:t>
+      </w:r>
+      <w:proofErr w:type="gramEnd"/>
+      <w:r>
+        <w:rPr>
+          <w:rStyle w:val="Code"/>
+        </w:rPr>
+        <w:t xml:space="preserve"> </w:t>
+      </w:r>
+      <w:proofErr w:type="spellStart"/>
+      <w:r>
+        <w:rPr>
+          <w:rStyle w:val="Code"/>
+        </w:rPr>
+        <w:t>anotherCharacter</w:t>
+      </w:r>
+      <w:proofErr w:type="spellEnd"/>
+      <w:r>
+        <w:rPr>
+          <w:rStyle w:val="Code"/>
+        </w:rPr>
+        <w:t xml:space="preserve"> = </w:t>
+      </w:r>
+      <w:proofErr w:type="spellStart"/>
+      <w:r>
+        <w:rPr>
+          <w:rStyle w:val="Code"/>
+        </w:rPr>
+        <w:t>someCharacter</w:t>
+      </w:r>
+      <w:proofErr w:type="spellEnd"/>
+      <w:r>
+        <w:rPr>
+          <w:rStyle w:val="Code"/>
+        </w:rPr>
+        <w:t>;</w:t>
+      </w:r>
+    </w:p>
+    <w:p>
+      <w:pPr>
+        <w:pBdr>
+          <w:top w:val="single" w:sz="4" w:space="1" w:color="auto"/>
+          <w:left w:val="single" w:sz="4" w:space="4" w:color="auto"/>
+          <w:bottom w:val="single" w:sz="4" w:space="1" w:color="auto"/>
+          <w:right w:val="single" w:sz="4" w:space="4" w:color="auto"/>
+        </w:pBdr>
+        <w:rPr>
+          <w:rStyle w:val="Code"/>
+        </w:rPr>
+      </w:pPr>
+      <w:proofErr w:type="gramStart"/>
+      <w:r>
+        <w:rPr>
+          <w:rStyle w:val="Code"/>
+        </w:rPr>
+        <w:t>char</w:t>
+      </w:r>
+      <w:proofErr w:type="gramEnd"/>
+      <w:r>
+        <w:rPr>
+          <w:rStyle w:val="Code"/>
+        </w:rPr>
+        <w:t xml:space="preserve"> </w:t>
+      </w:r>
+      <w:proofErr w:type="spellStart"/>
+      <w:r>
+        <w:rPr>
+          <w:rStyle w:val="Code"/>
+        </w:rPr>
+        <w:t>yetAnotherCharacter</w:t>
+      </w:r>
+      <w:proofErr w:type="spellEnd"/>
+      <w:r>
+        <w:rPr>
+          <w:rStyle w:val="Code"/>
+        </w:rPr>
+        <w:t xml:space="preserve"> = </w:t>
+      </w:r>
+      <w:proofErr w:type="spellStart"/>
+      <w:r>
+        <w:rPr>
+          <w:rStyle w:val="Code"/>
+        </w:rPr>
+        <w:t>someCharacter</w:t>
+      </w:r>
+      <w:proofErr w:type="spellEnd"/>
+      <w:r>
+        <w:rPr>
+          <w:rStyle w:val="Code"/>
+        </w:rPr>
+        <w:t>;</w:t>
+      </w:r>
+    </w:p>
+    <w:p>
+      <w:pPr>
+        <w:rPr>
+          <w:b/>
+        </w:rPr>
+      </w:pPr>
+    </w:p>
+    <w:p>
+      <w:r>
+        <w:rPr>
+          <w:b/>
+        </w:rPr>
+        <w:t>Null</w:t>
+      </w:r>
+      <w:r>
+        <w:t xml:space="preserve"> – object</w:t>
+      </w:r>
+      <w:r>
+        <w:t xml:space="preserve"> reference</w:t>
+      </w:r>
+      <w:r>
+        <w:t xml:space="preserve">s that </w:t>
+      </w:r>
+      <w:r>
+        <w:t>do not reference any object</w:t>
+      </w:r>
+      <w:r>
+        <w:t xml:space="preserve"> have a</w:t>
+      </w:r>
+      <w:r>
+        <w:t xml:space="preserve"> value of</w:t>
+      </w:r>
+      <w:r>
+        <w:t xml:space="preserve"> </w:t>
+      </w:r>
+      <w:r>
+        <w:rPr>
+          <w:rStyle w:val="Code"/>
+        </w:rPr>
+        <w:t>null</w:t>
+      </w:r>
+      <w:r>
+        <w:t>.</w:t>
+      </w:r>
+    </w:p>
+    <w:p/>
+    <w:p>
+      <w:pPr>
+        <w:pBdr>
+          <w:top w:val="single" w:sz="4" w:space="1" w:color="auto"/>
+          <w:left w:val="single" w:sz="4" w:space="4" w:color="auto"/>
+          <w:bottom w:val="single" w:sz="4" w:space="1" w:color="auto"/>
+          <w:right w:val="single" w:sz="4" w:space="4" w:color="auto"/>
+        </w:pBdr>
+        <w:rPr>
+          <w:rStyle w:val="Code"/>
+        </w:rPr>
+      </w:pPr>
       <w:proofErr w:type="spellStart"/>
       <w:r>
         <w:rPr>
@@ -622,6 +1416,34 @@
         <w:rPr>
           <w:rStyle w:val="Code"/>
         </w:rPr>
+        <w:t xml:space="preserve"> = </w:t>
+      </w:r>
+      <w:proofErr w:type="spellStart"/>
+      <w:proofErr w:type="gramStart"/>
+      <w:r>
+        <w:rPr>
+          <w:rStyle w:val="Code"/>
+        </w:rPr>
+        <w:t>loadImage</w:t>
+      </w:r>
+      <w:proofErr w:type="spellEnd"/>
+      <w:r>
+        <w:rPr>
+          <w:rStyle w:val="Code"/>
+        </w:rPr>
+        <w:t>(</w:t>
+      </w:r>
+      <w:proofErr w:type="gramEnd"/>
+      <w:r>
+        <w:rPr>
+          <w:rStyle w:val="Code"/>
+        </w:rPr>
+        <w:t>“dog.jpg”)</w:t>
+      </w:r>
+      <w:r>
+        <w:rPr>
+          <w:rStyle w:val="Code"/>
+        </w:rPr>
         <w:t>;</w:t>
       </w:r>
     </w:p>
@@ -641,14 +1463,788 @@
         <w:rPr>
           <w:rStyle w:val="Code"/>
         </w:rPr>
-        <w:t xml:space="preserve">Student </w:t>
-      </w:r>
-      <w:proofErr w:type="spellStart"/>
-      <w:r>
-        <w:rPr>
-          <w:rStyle w:val="Code"/>
-        </w:rPr>
-        <w:t>someStudent</w:t>
+        <w:t xml:space="preserve">/* … </w:t>
+      </w:r>
+      <w:proofErr w:type="gramStart"/>
+      <w:r>
+        <w:rPr>
+          <w:rStyle w:val="Code"/>
+        </w:rPr>
+        <w:t>do</w:t>
+      </w:r>
+      <w:proofErr w:type="gramEnd"/>
+      <w:r>
+        <w:rPr>
+          <w:rStyle w:val="Code"/>
+        </w:rPr>
+        <w:t xml:space="preserve"> something with the image */</w:t>
+      </w:r>
+    </w:p>
+    <w:p>
+      <w:pPr>
+        <w:pBdr>
+          <w:top w:val="single" w:sz="4" w:space="1" w:color="auto"/>
+          <w:left w:val="single" w:sz="4" w:space="4" w:color="auto"/>
+          <w:bottom w:val="single" w:sz="4" w:space="1" w:color="auto"/>
+          <w:right w:val="single" w:sz="4" w:space="4" w:color="auto"/>
+        </w:pBdr>
+        <w:rPr>
+          <w:rStyle w:val="Code"/>
+        </w:rPr>
+      </w:pPr>
+      <w:proofErr w:type="spellStart"/>
+      <w:proofErr w:type="gramStart"/>
+      <w:r>
+        <w:rPr>
+          <w:rStyle w:val="Code"/>
+        </w:rPr>
+        <w:t>myImage</w:t>
+      </w:r>
+      <w:proofErr w:type="spellEnd"/>
+      <w:proofErr w:type="gramEnd"/>
+      <w:r>
+        <w:rPr>
+          <w:rStyle w:val="Code"/>
+        </w:rPr>
+        <w:t xml:space="preserve"> = null; // effectively deletes the image</w:t>
+      </w:r>
+    </w:p>
+    <w:p/>
+    <w:p>
+      <w:r>
+        <w:rPr>
+          <w:b/>
+        </w:rPr>
+        <w:t>Accessing Fields</w:t>
+      </w:r>
+      <w:r>
+        <w:t xml:space="preserve"> – once an object is created, use dot (“.”) notation to access the fields, e.g. </w:t>
+      </w:r>
+      <w:proofErr w:type="spellStart"/>
+      <w:proofErr w:type="gramStart"/>
+      <w:r>
+        <w:rPr>
+          <w:rStyle w:val="Code"/>
+        </w:rPr>
+        <w:t>println</w:t>
+      </w:r>
+      <w:proofErr w:type="spellEnd"/>
+      <w:r>
+        <w:rPr>
+          <w:rStyle w:val="Code"/>
+        </w:rPr>
+        <w:t>(</w:t>
+      </w:r>
+      <w:proofErr w:type="spellStart"/>
+      <w:proofErr w:type="gramEnd"/>
+      <w:r>
+        <w:rPr>
+          <w:rStyle w:val="Code"/>
+        </w:rPr>
+        <w:t>backgroundImage.width</w:t>
+      </w:r>
+      <w:proofErr w:type="spellEnd"/>
+      <w:r>
+        <w:rPr>
+          <w:rStyle w:val="Code"/>
+        </w:rPr>
+        <w:t>);</w:t>
+      </w:r>
+    </w:p>
+    <w:p/>
+    <w:p>
+      <w:r>
+        <w:rPr>
+          <w:b/>
+        </w:rPr>
+        <w:t>Methods</w:t>
+      </w:r>
+      <w:r>
+        <w:t xml:space="preserve"> – a method is a function that is attached to an object. Methods are sometimes also called </w:t>
+      </w:r>
+      <w:r>
+        <w:rPr>
+          <w:i/>
+        </w:rPr>
+        <w:t>messages</w:t>
+      </w:r>
+      <w:r>
+        <w:t xml:space="preserve">, e.g. tell the dog (the </w:t>
+      </w:r>
+      <w:proofErr w:type="gramStart"/>
+      <w:r>
+        <w:t>object )</w:t>
+      </w:r>
+      <w:proofErr w:type="gramEnd"/>
+      <w:r>
+        <w:t xml:space="preserve"> to bark (the message). </w:t>
+      </w:r>
+    </w:p>
+    <w:p/>
+    <w:p>
+      <w:r>
+        <w:rPr>
+          <w:b/>
+        </w:rPr>
+        <w:t>Calling Methods</w:t>
+      </w:r>
+      <w:r>
+        <w:t xml:space="preserve"> – methods are also called using dot notation, e.g. </w:t>
+      </w:r>
+    </w:p>
+    <w:p/>
+    <w:p>
+      <w:pPr>
+        <w:pBdr>
+          <w:top w:val="single" w:sz="4" w:space="1" w:color="auto"/>
+          <w:left w:val="single" w:sz="4" w:space="4" w:color="auto"/>
+          <w:bottom w:val="single" w:sz="4" w:space="1" w:color="auto"/>
+          <w:right w:val="single" w:sz="4" w:space="4" w:color="auto"/>
+        </w:pBdr>
+        <w:rPr>
+          <w:rStyle w:val="Code"/>
+        </w:rPr>
+      </w:pPr>
+      <w:proofErr w:type="spellStart"/>
+      <w:proofErr w:type="gramStart"/>
+      <w:r>
+        <w:rPr>
+          <w:rStyle w:val="Code"/>
+        </w:rPr>
+        <w:t>position.mult</w:t>
+      </w:r>
+      <w:proofErr w:type="spellEnd"/>
+      <w:proofErr w:type="gramEnd"/>
+      <w:r>
+        <w:rPr>
+          <w:rStyle w:val="Code"/>
+        </w:rPr>
+        <w:t>(5);</w:t>
+      </w:r>
+    </w:p>
+    <w:p>
+      <w:pPr>
+        <w:pBdr>
+          <w:top w:val="single" w:sz="4" w:space="1" w:color="auto"/>
+          <w:left w:val="single" w:sz="4" w:space="4" w:color="auto"/>
+          <w:bottom w:val="single" w:sz="4" w:space="1" w:color="auto"/>
+          <w:right w:val="single" w:sz="4" w:space="4" w:color="auto"/>
+        </w:pBdr>
+      </w:pPr>
+      <w:proofErr w:type="spellStart"/>
+      <w:proofErr w:type="gramStart"/>
+      <w:r>
+        <w:rPr>
+          <w:rStyle w:val="Code"/>
+        </w:rPr>
+        <w:t>theDog.bark</w:t>
+      </w:r>
+      <w:proofErr w:type="spellEnd"/>
+      <w:proofErr w:type="gramEnd"/>
+      <w:r>
+        <w:rPr>
+          <w:rStyle w:val="Code"/>
+        </w:rPr>
+        <w:t>();</w:t>
+      </w:r>
+    </w:p>
+    <w:p>
+      <w:pPr>
+        <w:pStyle w:val="Heading2"/>
+      </w:pPr>
+    </w:p>
+    <w:p>
+      <w:pPr>
+        <w:pStyle w:val="Heading2"/>
+      </w:pPr>
+    </w:p>
+    <w:p>
+      <w:pPr>
+        <w:pStyle w:val="Heading2"/>
+      </w:pPr>
+      <w:r>
+        <w:t>Passing By Reference</w:t>
+      </w:r>
+    </w:p>
+    <w:p>
+      <w:r>
+        <w:rPr>
+          <w:b/>
+        </w:rPr>
+        <w:t>Primitive data types</w:t>
+      </w:r>
+      <w:r>
+        <w:t xml:space="preserve"> -- always </w:t>
+      </w:r>
+      <w:r>
+        <w:rPr>
+          <w:i/>
+        </w:rPr>
+        <w:t>copied</w:t>
+      </w:r>
+      <w:r>
+        <w:t xml:space="preserve"> by assignment, e.g.</w:t>
+      </w:r>
+    </w:p>
+    <w:p>
+      <w:pPr>
+        <w:pBdr>
+          <w:top w:val="single" w:sz="4" w:space="1" w:color="auto"/>
+          <w:left w:val="single" w:sz="4" w:space="4" w:color="auto"/>
+          <w:bottom w:val="single" w:sz="4" w:space="1" w:color="auto"/>
+          <w:right w:val="single" w:sz="4" w:space="4" w:color="auto"/>
+        </w:pBdr>
+        <w:rPr>
+          <w:rStyle w:val="Code"/>
+        </w:rPr>
+      </w:pPr>
+      <w:proofErr w:type="spellStart"/>
+      <w:proofErr w:type="gramStart"/>
+      <w:r>
+        <w:rPr>
+          <w:rStyle w:val="Code"/>
+        </w:rPr>
+        <w:t>int</w:t>
+      </w:r>
+      <w:proofErr w:type="spellEnd"/>
+      <w:proofErr w:type="gramEnd"/>
+      <w:r>
+        <w:rPr>
+          <w:rStyle w:val="Code"/>
+        </w:rPr>
+        <w:t xml:space="preserve"> x=3;</w:t>
+      </w:r>
+    </w:p>
+    <w:p>
+      <w:pPr>
+        <w:pBdr>
+          <w:top w:val="single" w:sz="4" w:space="1" w:color="auto"/>
+          <w:left w:val="single" w:sz="4" w:space="4" w:color="auto"/>
+          <w:bottom w:val="single" w:sz="4" w:space="1" w:color="auto"/>
+          <w:right w:val="single" w:sz="4" w:space="4" w:color="auto"/>
+        </w:pBdr>
+        <w:rPr>
+          <w:rStyle w:val="Code"/>
+        </w:rPr>
+      </w:pPr>
+      <w:proofErr w:type="spellStart"/>
+      <w:proofErr w:type="gramStart"/>
+      <w:r>
+        <w:rPr>
+          <w:rStyle w:val="Code"/>
+        </w:rPr>
+        <w:t>int</w:t>
+      </w:r>
+      <w:proofErr w:type="spellEnd"/>
+      <w:proofErr w:type="gramEnd"/>
+      <w:r>
+        <w:rPr>
+          <w:rStyle w:val="Code"/>
+        </w:rPr>
+        <w:t xml:space="preserve"> y=x;</w:t>
+      </w:r>
+    </w:p>
+    <w:p>
+      <w:pPr>
+        <w:pBdr>
+          <w:top w:val="single" w:sz="4" w:space="1" w:color="auto"/>
+          <w:left w:val="single" w:sz="4" w:space="4" w:color="auto"/>
+          <w:bottom w:val="single" w:sz="4" w:space="1" w:color="auto"/>
+          <w:right w:val="single" w:sz="4" w:space="4" w:color="auto"/>
+        </w:pBdr>
+        <w:rPr>
+          <w:rStyle w:val="Code"/>
+        </w:rPr>
+      </w:pPr>
+      <w:proofErr w:type="gramStart"/>
+      <w:r>
+        <w:rPr>
+          <w:rStyle w:val="Code"/>
+        </w:rPr>
+        <w:t>y</w:t>
+      </w:r>
+      <w:proofErr w:type="gramEnd"/>
+      <w:r>
+        <w:rPr>
+          <w:rStyle w:val="Code"/>
+        </w:rPr>
+        <w:t>++;</w:t>
+      </w:r>
+    </w:p>
+    <w:p>
+      <w:pPr>
+        <w:pBdr>
+          <w:top w:val="single" w:sz="4" w:space="1" w:color="auto"/>
+          <w:left w:val="single" w:sz="4" w:space="4" w:color="auto"/>
+          <w:bottom w:val="single" w:sz="4" w:space="1" w:color="auto"/>
+          <w:right w:val="single" w:sz="4" w:space="4" w:color="auto"/>
+        </w:pBdr>
+        <w:rPr>
+          <w:rStyle w:val="Code"/>
+        </w:rPr>
+      </w:pPr>
+      <w:proofErr w:type="spellStart"/>
+      <w:proofErr w:type="gramStart"/>
+      <w:r>
+        <w:rPr>
+          <w:rStyle w:val="Code"/>
+        </w:rPr>
+        <w:t>println</w:t>
+      </w:r>
+      <w:proofErr w:type="spellEnd"/>
+      <w:proofErr w:type="gramEnd"/>
+      <w:r>
+        <w:rPr>
+          <w:rStyle w:val="Code"/>
+        </w:rPr>
+        <w:t>(x);</w:t>
+      </w:r>
+    </w:p>
+    <w:p>
+      <w:pPr>
+        <w:pBdr>
+          <w:top w:val="single" w:sz="4" w:space="1" w:color="auto"/>
+          <w:left w:val="single" w:sz="4" w:space="4" w:color="auto"/>
+          <w:bottom w:val="single" w:sz="4" w:space="1" w:color="auto"/>
+          <w:right w:val="single" w:sz="4" w:space="4" w:color="auto"/>
+        </w:pBdr>
+        <w:rPr>
+          <w:rStyle w:val="Code"/>
+        </w:rPr>
+      </w:pPr>
+      <w:proofErr w:type="spellStart"/>
+      <w:proofErr w:type="gramStart"/>
+      <w:r>
+        <w:rPr>
+          <w:rStyle w:val="Code"/>
+        </w:rPr>
+        <w:t>println</w:t>
+      </w:r>
+      <w:proofErr w:type="spellEnd"/>
+      <w:proofErr w:type="gramEnd"/>
+      <w:r>
+        <w:rPr>
+          <w:rStyle w:val="Code"/>
+        </w:rPr>
+        <w:t>(y);</w:t>
+      </w:r>
+    </w:p>
+    <w:p>
+      <w:proofErr w:type="gramStart"/>
+      <w:r>
+        <w:t>outputs</w:t>
+      </w:r>
+      <w:proofErr w:type="gramEnd"/>
+    </w:p>
+    <w:p>
+      <w:pPr>
+        <w:rPr>
+          <w:rStyle w:val="Code"/>
+        </w:rPr>
+      </w:pPr>
+      <w:r>
+        <w:rPr>
+          <w:rStyle w:val="Code"/>
+        </w:rPr>
+        <w:t>3</w:t>
+      </w:r>
+    </w:p>
+    <w:p>
+      <w:pPr>
+        <w:rPr>
+          <w:rStyle w:val="Code"/>
+        </w:rPr>
+      </w:pPr>
+      <w:r>
+        <w:rPr>
+          <w:rStyle w:val="Code"/>
+        </w:rPr>
+        <w:t>4</w:t>
+      </w:r>
+    </w:p>
+    <w:p/>
+    <w:p>
+      <w:r>
+        <w:rPr>
+          <w:b/>
+        </w:rPr>
+        <w:t>Passing by value</w:t>
+      </w:r>
+      <w:r>
+        <w:t xml:space="preserve"> – parameters are always </w:t>
+      </w:r>
+      <w:r>
+        <w:rPr>
+          <w:i/>
+        </w:rPr>
+        <w:t>copied</w:t>
+      </w:r>
+      <w:r>
+        <w:t xml:space="preserve"> to functions, e.g.</w:t>
+      </w:r>
+    </w:p>
+    <w:p>
+      <w:pPr>
+        <w:pBdr>
+          <w:top w:val="single" w:sz="4" w:space="1" w:color="auto"/>
+          <w:left w:val="single" w:sz="4" w:space="4" w:color="auto"/>
+          <w:bottom w:val="single" w:sz="4" w:space="1" w:color="auto"/>
+          <w:right w:val="single" w:sz="4" w:space="4" w:color="auto"/>
+        </w:pBdr>
+        <w:rPr>
+          <w:rStyle w:val="Code"/>
+        </w:rPr>
+      </w:pPr>
+      <w:proofErr w:type="gramStart"/>
+      <w:r>
+        <w:rPr>
+          <w:rStyle w:val="Code"/>
+        </w:rPr>
+        <w:t>void</w:t>
+      </w:r>
+      <w:proofErr w:type="gramEnd"/>
+      <w:r>
+        <w:rPr>
+          <w:rStyle w:val="Code"/>
+        </w:rPr>
+        <w:t xml:space="preserve"> </w:t>
+      </w:r>
+      <w:r>
+        <w:rPr>
+          <w:rStyle w:val="Code"/>
+        </w:rPr>
+        <w:t>increment(</w:t>
+      </w:r>
+      <w:proofErr w:type="spellStart"/>
+      <w:r>
+        <w:rPr>
+          <w:rStyle w:val="Code"/>
+        </w:rPr>
+        <w:t>int</w:t>
+      </w:r>
+      <w:proofErr w:type="spellEnd"/>
+      <w:r>
+        <w:rPr>
+          <w:rStyle w:val="Code"/>
+        </w:rPr>
+        <w:t xml:space="preserve"> x) {</w:t>
+      </w:r>
+    </w:p>
+    <w:p>
+      <w:pPr>
+        <w:pBdr>
+          <w:top w:val="single" w:sz="4" w:space="1" w:color="auto"/>
+          <w:left w:val="single" w:sz="4" w:space="4" w:color="auto"/>
+          <w:bottom w:val="single" w:sz="4" w:space="1" w:color="auto"/>
+          <w:right w:val="single" w:sz="4" w:space="4" w:color="auto"/>
+        </w:pBdr>
+        <w:rPr>
+          <w:rStyle w:val="Code"/>
+        </w:rPr>
+      </w:pPr>
+      <w:r>
+        <w:rPr>
+          <w:rStyle w:val="Code"/>
+        </w:rPr>
+        <w:t xml:space="preserve">  </w:t>
+      </w:r>
+      <w:proofErr w:type="gramStart"/>
+      <w:r>
+        <w:rPr>
+          <w:rStyle w:val="Code"/>
+        </w:rPr>
+        <w:t>x</w:t>
+      </w:r>
+      <w:proofErr w:type="gramEnd"/>
+      <w:r>
+        <w:rPr>
+          <w:rStyle w:val="Code"/>
+        </w:rPr>
+        <w:t>++;</w:t>
+      </w:r>
+    </w:p>
+    <w:p>
+      <w:pPr>
+        <w:pBdr>
+          <w:top w:val="single" w:sz="4" w:space="1" w:color="auto"/>
+          <w:left w:val="single" w:sz="4" w:space="4" w:color="auto"/>
+          <w:bottom w:val="single" w:sz="4" w:space="1" w:color="auto"/>
+          <w:right w:val="single" w:sz="4" w:space="4" w:color="auto"/>
+        </w:pBdr>
+        <w:rPr>
+          <w:rStyle w:val="Code"/>
+        </w:rPr>
+      </w:pPr>
+      <w:r>
+        <w:rPr>
+          <w:rStyle w:val="Code"/>
+        </w:rPr>
+        <w:t xml:space="preserve">  </w:t>
+      </w:r>
+      <w:proofErr w:type="spellStart"/>
+      <w:proofErr w:type="gramStart"/>
+      <w:r>
+        <w:rPr>
+          <w:rStyle w:val="Code"/>
+        </w:rPr>
+        <w:t>println</w:t>
+      </w:r>
+      <w:proofErr w:type="spellEnd"/>
+      <w:proofErr w:type="gramEnd"/>
+      <w:r>
+        <w:rPr>
+          <w:rStyle w:val="Code"/>
+        </w:rPr>
+        <w:t>(x);</w:t>
+      </w:r>
+    </w:p>
+    <w:p>
+      <w:pPr>
+        <w:pBdr>
+          <w:top w:val="single" w:sz="4" w:space="1" w:color="auto"/>
+          <w:left w:val="single" w:sz="4" w:space="4" w:color="auto"/>
+          <w:bottom w:val="single" w:sz="4" w:space="1" w:color="auto"/>
+          <w:right w:val="single" w:sz="4" w:space="4" w:color="auto"/>
+        </w:pBdr>
+        <w:rPr>
+          <w:rStyle w:val="Code"/>
+        </w:rPr>
+      </w:pPr>
+      <w:r>
+        <w:rPr>
+          <w:rStyle w:val="Code"/>
+        </w:rPr>
+        <w:t>}</w:t>
+      </w:r>
+    </w:p>
+    <w:p>
+      <w:pPr>
+        <w:pBdr>
+          <w:top w:val="single" w:sz="4" w:space="1" w:color="auto"/>
+          <w:left w:val="single" w:sz="4" w:space="4" w:color="auto"/>
+          <w:bottom w:val="single" w:sz="4" w:space="1" w:color="auto"/>
+          <w:right w:val="single" w:sz="4" w:space="4" w:color="auto"/>
+        </w:pBdr>
+        <w:rPr>
+          <w:rStyle w:val="Code"/>
+        </w:rPr>
+      </w:pPr>
+      <w:r>
+        <w:rPr>
+          <w:rStyle w:val="Code"/>
+        </w:rPr>
+        <w:t>…</w:t>
+      </w:r>
+    </w:p>
+    <w:p>
+      <w:pPr>
+        <w:pBdr>
+          <w:top w:val="single" w:sz="4" w:space="1" w:color="auto"/>
+          <w:left w:val="single" w:sz="4" w:space="4" w:color="auto"/>
+          <w:bottom w:val="single" w:sz="4" w:space="1" w:color="auto"/>
+          <w:right w:val="single" w:sz="4" w:space="4" w:color="auto"/>
+        </w:pBdr>
+        <w:rPr>
+          <w:rStyle w:val="Code"/>
+        </w:rPr>
+      </w:pPr>
+      <w:proofErr w:type="spellStart"/>
+      <w:proofErr w:type="gramStart"/>
+      <w:r>
+        <w:rPr>
+          <w:rStyle w:val="Code"/>
+        </w:rPr>
+        <w:t>int</w:t>
+      </w:r>
+      <w:proofErr w:type="spellEnd"/>
+      <w:proofErr w:type="gramEnd"/>
+      <w:r>
+        <w:rPr>
+          <w:rStyle w:val="Code"/>
+        </w:rPr>
+        <w:t xml:space="preserve"> a=1;</w:t>
+      </w:r>
+    </w:p>
+    <w:p>
+      <w:pPr>
+        <w:pBdr>
+          <w:top w:val="single" w:sz="4" w:space="1" w:color="auto"/>
+          <w:left w:val="single" w:sz="4" w:space="4" w:color="auto"/>
+          <w:bottom w:val="single" w:sz="4" w:space="1" w:color="auto"/>
+          <w:right w:val="single" w:sz="4" w:space="4" w:color="auto"/>
+        </w:pBdr>
+        <w:rPr>
+          <w:rStyle w:val="Code"/>
+        </w:rPr>
+      </w:pPr>
+      <w:proofErr w:type="gramStart"/>
+      <w:r>
+        <w:rPr>
+          <w:rStyle w:val="Code"/>
+        </w:rPr>
+        <w:t>increment</w:t>
+      </w:r>
+      <w:proofErr w:type="gramEnd"/>
+      <w:r>
+        <w:rPr>
+          <w:rStyle w:val="Code"/>
+        </w:rPr>
+        <w:t>(a);</w:t>
+      </w:r>
+    </w:p>
+    <w:p>
+      <w:pPr>
+        <w:pBdr>
+          <w:top w:val="single" w:sz="4" w:space="1" w:color="auto"/>
+          <w:left w:val="single" w:sz="4" w:space="4" w:color="auto"/>
+          <w:bottom w:val="single" w:sz="4" w:space="1" w:color="auto"/>
+          <w:right w:val="single" w:sz="4" w:space="4" w:color="auto"/>
+        </w:pBdr>
+        <w:rPr>
+          <w:rStyle w:val="Code"/>
+        </w:rPr>
+      </w:pPr>
+      <w:proofErr w:type="spellStart"/>
+      <w:proofErr w:type="gramStart"/>
+      <w:r>
+        <w:rPr>
+          <w:rStyle w:val="Code"/>
+        </w:rPr>
+        <w:t>println</w:t>
+      </w:r>
+      <w:proofErr w:type="spellEnd"/>
+      <w:proofErr w:type="gramEnd"/>
+      <w:r>
+        <w:rPr>
+          <w:rStyle w:val="Code"/>
+        </w:rPr>
+        <w:t>(a);</w:t>
+      </w:r>
+    </w:p>
+    <w:p>
+      <w:proofErr w:type="gramStart"/>
+      <w:r>
+        <w:t>outputs</w:t>
+      </w:r>
+      <w:proofErr w:type="gramEnd"/>
+    </w:p>
+    <w:p>
+      <w:pPr>
+        <w:rPr>
+          <w:rStyle w:val="Code"/>
+        </w:rPr>
+      </w:pPr>
+      <w:r>
+        <w:rPr>
+          <w:rStyle w:val="Code"/>
+        </w:rPr>
+        <w:t>2</w:t>
+      </w:r>
+    </w:p>
+    <w:p>
+      <w:pPr>
+        <w:rPr>
+          <w:rStyle w:val="Code"/>
+        </w:rPr>
+      </w:pPr>
+      <w:r>
+        <w:rPr>
+          <w:rStyle w:val="Code"/>
+        </w:rPr>
+        <w:t>1</w:t>
+      </w:r>
+    </w:p>
+    <w:p/>
+    <w:p>
+      <w:r>
+        <w:rPr>
+          <w:b/>
+        </w:rPr>
+        <w:t>Copying/</w:t>
+      </w:r>
+      <w:r>
+        <w:rPr>
+          <w:b/>
+        </w:rPr>
+        <w:t>Passing by reference</w:t>
+      </w:r>
+      <w:r>
+        <w:t xml:space="preserve"> – objects are </w:t>
+      </w:r>
+      <w:r>
+        <w:rPr>
+          <w:i/>
+        </w:rPr>
+        <w:t>not</w:t>
+      </w:r>
+      <w:r>
+        <w:t xml:space="preserve"> copied by assignment or function calls. </w:t>
+      </w:r>
+      <w:r>
+        <w:t xml:space="preserve">Instead, only their </w:t>
+      </w:r>
+      <w:r>
+        <w:rPr>
+          <w:i/>
+        </w:rPr>
+        <w:t>references</w:t>
+      </w:r>
+      <w:r>
+        <w:t xml:space="preserve"> are copied.</w:t>
+      </w:r>
+    </w:p>
+    <w:p/>
+    <w:p>
+      <w:r>
+        <w:t>Common Mistake:</w:t>
+      </w:r>
+    </w:p>
+    <w:p>
+      <w:pPr>
+        <w:pBdr>
+          <w:top w:val="single" w:sz="4" w:space="1" w:color="auto"/>
+          <w:left w:val="single" w:sz="4" w:space="4" w:color="auto"/>
+          <w:bottom w:val="single" w:sz="4" w:space="1" w:color="auto"/>
+          <w:right w:val="single" w:sz="4" w:space="4" w:color="auto"/>
+        </w:pBdr>
+        <w:rPr>
+          <w:rStyle w:val="Code"/>
+        </w:rPr>
+      </w:pPr>
+      <w:proofErr w:type="spellStart"/>
+      <w:r>
+        <w:rPr>
+          <w:rStyle w:val="Code"/>
+        </w:rPr>
+        <w:t>PImage</w:t>
+      </w:r>
+      <w:proofErr w:type="spellEnd"/>
+      <w:r>
+        <w:rPr>
+          <w:rStyle w:val="Code"/>
+        </w:rPr>
+        <w:t xml:space="preserve"> </w:t>
+      </w:r>
+      <w:proofErr w:type="spellStart"/>
+      <w:r>
+        <w:rPr>
+          <w:rStyle w:val="Code"/>
+        </w:rPr>
+        <w:t>fireImage</w:t>
+      </w:r>
+      <w:proofErr w:type="spellEnd"/>
+      <w:r>
+        <w:rPr>
+          <w:rStyle w:val="Code"/>
+        </w:rPr>
+        <w:t xml:space="preserve">, </w:t>
+      </w:r>
+      <w:proofErr w:type="spellStart"/>
+      <w:r>
+        <w:rPr>
+          <w:rStyle w:val="Code"/>
+        </w:rPr>
+        <w:t>fireImageProcessed</w:t>
       </w:r>
       <w:proofErr w:type="spellEnd"/>
       <w:r>
@@ -658,90 +2254,68 @@
         <w:t>;</w:t>
       </w:r>
     </w:p>
-    <w:p/>
-    <w:p>
-      <w:r>
-        <w:rPr>
-          <w:b/>
-        </w:rPr>
-        <w:t>Object creation</w:t>
-      </w:r>
-      <w:r>
-        <w:t xml:space="preserve"> – use either the </w:t>
-      </w:r>
-      <w:r>
-        <w:rPr>
-          <w:rStyle w:val="Code"/>
-        </w:rPr>
-        <w:t>new</w:t>
-      </w:r>
-      <w:r>
-        <w:t xml:space="preserve"> keyword or one of Processing’s handy </w:t>
-      </w:r>
-      <w:proofErr w:type="gramStart"/>
-      <w:r>
-        <w:t>create</w:t>
-      </w:r>
-      <w:proofErr w:type="gramEnd"/>
-      <w:r>
-        <w:t xml:space="preserve"> or load functions.</w:t>
-      </w:r>
-      <w:r>
-        <w:t xml:space="preserve"> Note that </w:t>
-      </w:r>
-      <w:r>
-        <w:rPr>
-          <w:i/>
-        </w:rPr>
-        <w:t>an object reference is not the same thing as an object</w:t>
-      </w:r>
-      <w:r>
-        <w:t xml:space="preserve">. </w:t>
-      </w:r>
-    </w:p>
-    <w:p/>
-    <w:p>
-      <w:pPr>
-        <w:pBdr>
-          <w:top w:val="single" w:sz="4" w:space="1" w:color="auto"/>
-          <w:left w:val="single" w:sz="4" w:space="4" w:color="auto"/>
-          <w:bottom w:val="single" w:sz="4" w:space="1" w:color="auto"/>
-          <w:right w:val="single" w:sz="4" w:space="4" w:color="auto"/>
-        </w:pBdr>
-        <w:rPr>
-          <w:rStyle w:val="Code"/>
-        </w:rPr>
-      </w:pPr>
-      <w:proofErr w:type="spellStart"/>
-      <w:r>
-        <w:rPr>
-          <w:rStyle w:val="Code"/>
-        </w:rPr>
-        <w:t>PImage</w:t>
-      </w:r>
-      <w:proofErr w:type="spellEnd"/>
-      <w:r>
-        <w:rPr>
-          <w:rStyle w:val="Code"/>
-        </w:rPr>
-        <w:t xml:space="preserve"> </w:t>
-      </w:r>
-      <w:proofErr w:type="spellStart"/>
-      <w:r>
-        <w:rPr>
-          <w:rStyle w:val="Code"/>
-        </w:rPr>
-        <w:t>myImage</w:t>
-      </w:r>
-      <w:proofErr w:type="spellEnd"/>
-      <w:r>
-        <w:rPr>
-          <w:rStyle w:val="Code"/>
-        </w:rPr>
-        <w:t xml:space="preserve"> = </w:t>
-      </w:r>
-      <w:proofErr w:type="spellStart"/>
-      <w:proofErr w:type="gramStart"/>
+    <w:p>
+      <w:pPr>
+        <w:pBdr>
+          <w:top w:val="single" w:sz="4" w:space="1" w:color="auto"/>
+          <w:left w:val="single" w:sz="4" w:space="4" w:color="auto"/>
+          <w:bottom w:val="single" w:sz="4" w:space="1" w:color="auto"/>
+          <w:right w:val="single" w:sz="4" w:space="4" w:color="auto"/>
+        </w:pBdr>
+        <w:rPr>
+          <w:rStyle w:val="Code"/>
+        </w:rPr>
+      </w:pPr>
+      <w:proofErr w:type="gramStart"/>
+      <w:r>
+        <w:rPr>
+          <w:rStyle w:val="Code"/>
+        </w:rPr>
+        <w:t>void</w:t>
+      </w:r>
+      <w:proofErr w:type="gramEnd"/>
+      <w:r>
+        <w:rPr>
+          <w:rStyle w:val="Code"/>
+        </w:rPr>
+        <w:t xml:space="preserve"> setup() {</w:t>
+      </w:r>
+    </w:p>
+    <w:p>
+      <w:pPr>
+        <w:pBdr>
+          <w:top w:val="single" w:sz="4" w:space="1" w:color="auto"/>
+          <w:left w:val="single" w:sz="4" w:space="4" w:color="auto"/>
+          <w:bottom w:val="single" w:sz="4" w:space="1" w:color="auto"/>
+          <w:right w:val="single" w:sz="4" w:space="4" w:color="auto"/>
+        </w:pBdr>
+        <w:rPr>
+          <w:rStyle w:val="Code"/>
+        </w:rPr>
+      </w:pPr>
+      <w:r>
+        <w:rPr>
+          <w:rStyle w:val="Code"/>
+        </w:rPr>
+        <w:t xml:space="preserve">  </w:t>
+      </w:r>
+      <w:proofErr w:type="spellStart"/>
+      <w:proofErr w:type="gramStart"/>
+      <w:r>
+        <w:rPr>
+          <w:rStyle w:val="Code"/>
+        </w:rPr>
+        <w:t>fireImage</w:t>
+      </w:r>
+      <w:proofErr w:type="spellEnd"/>
+      <w:proofErr w:type="gramEnd"/>
+      <w:r>
+        <w:rPr>
+          <w:rStyle w:val="Code"/>
+        </w:rPr>
+        <w:t>=</w:t>
+      </w:r>
+      <w:proofErr w:type="spellStart"/>
       <w:r>
         <w:rPr>
           <w:rStyle w:val="Code"/>
@@ -753,1541 +2327,7 @@
         <w:rPr>
           <w:rStyle w:val="Code"/>
         </w:rPr>
-        <w:t>(</w:t>
-      </w:r>
-      <w:proofErr w:type="gramEnd"/>
-      <w:r>
-        <w:rPr>
-          <w:rStyle w:val="Code"/>
-        </w:rPr>
-        <w:t>“</w:t>
-      </w:r>
-      <w:proofErr w:type="spellStart"/>
-      <w:r>
-        <w:rPr>
-          <w:rStyle w:val="Code"/>
-        </w:rPr>
-        <w:t>dog.jpg</w:t>
-      </w:r>
-      <w:proofErr w:type="spellEnd"/>
-      <w:r>
-        <w:rPr>
-          <w:rStyle w:val="Code"/>
-        </w:rPr>
-        <w:t>”)</w:t>
-      </w:r>
-      <w:r>
-        <w:rPr>
-          <w:rStyle w:val="Code"/>
-        </w:rPr>
-        <w:t>;</w:t>
-      </w:r>
-    </w:p>
-    <w:p>
-      <w:pPr>
-        <w:pBdr>
-          <w:top w:val="single" w:sz="4" w:space="1" w:color="auto"/>
-          <w:left w:val="single" w:sz="4" w:space="4" w:color="auto"/>
-          <w:bottom w:val="single" w:sz="4" w:space="1" w:color="auto"/>
-          <w:right w:val="single" w:sz="4" w:space="4" w:color="auto"/>
-        </w:pBdr>
-        <w:rPr>
-          <w:rStyle w:val="Code"/>
-        </w:rPr>
-      </w:pPr>
-      <w:r>
-        <w:rPr>
-          <w:rStyle w:val="Code"/>
-        </w:rPr>
-        <w:t xml:space="preserve">Student </w:t>
-      </w:r>
-      <w:proofErr w:type="spellStart"/>
-      <w:r>
-        <w:rPr>
-          <w:rStyle w:val="Code"/>
-        </w:rPr>
-        <w:t>someStudent</w:t>
-      </w:r>
-      <w:proofErr w:type="spellEnd"/>
-      <w:r>
-        <w:rPr>
-          <w:rStyle w:val="Code"/>
-        </w:rPr>
-        <w:t xml:space="preserve">= new </w:t>
-      </w:r>
-      <w:proofErr w:type="gramStart"/>
-      <w:r>
-        <w:rPr>
-          <w:rStyle w:val="Code"/>
-        </w:rPr>
-        <w:t>Student(</w:t>
-      </w:r>
-      <w:proofErr w:type="gramEnd"/>
-      <w:r>
-        <w:rPr>
-          <w:rStyle w:val="Code"/>
-        </w:rPr>
-        <w:t>“Smith”, “John”,</w:t>
-      </w:r>
-    </w:p>
-    <w:p>
-      <w:pPr>
-        <w:pBdr>
-          <w:top w:val="single" w:sz="4" w:space="1" w:color="auto"/>
-          <w:left w:val="single" w:sz="4" w:space="4" w:color="auto"/>
-          <w:bottom w:val="single" w:sz="4" w:space="1" w:color="auto"/>
-          <w:right w:val="single" w:sz="4" w:space="4" w:color="auto"/>
-        </w:pBdr>
-        <w:rPr>
-          <w:rStyle w:val="Code"/>
-        </w:rPr>
-      </w:pPr>
-      <w:r>
-        <w:rPr>
-          <w:rStyle w:val="Code"/>
-        </w:rPr>
-        <w:t xml:space="preserve">                     “1722772”)</w:t>
-      </w:r>
-      <w:r>
-        <w:rPr>
-          <w:rStyle w:val="Code"/>
-        </w:rPr>
-        <w:t>;</w:t>
-      </w:r>
-    </w:p>
-    <w:p/>
-    <w:p>
-      <w:r>
-        <w:t>The object reference is a “pointer” to the location of an object in memory.</w:t>
-      </w:r>
-    </w:p>
-    <w:p/>
-    <w:p>
-      <w:r>
-        <w:rPr>
-          <w:b/>
-        </w:rPr>
-        <w:t>Objects with many references</w:t>
-      </w:r>
-      <w:r>
-        <w:t xml:space="preserve"> – one object may have as many object </w:t>
-      </w:r>
-      <w:proofErr w:type="gramStart"/>
-      <w:r>
-        <w:t>references</w:t>
-      </w:r>
-      <w:proofErr w:type="gramEnd"/>
-      <w:r>
-        <w:t xml:space="preserve"> as you like. This is a point of difference between objects and primitive data types.</w:t>
-      </w:r>
-    </w:p>
-    <w:p/>
-    <w:p>
-      <w:pPr>
-        <w:pBdr>
-          <w:top w:val="single" w:sz="4" w:space="1" w:color="auto"/>
-          <w:left w:val="single" w:sz="4" w:space="4" w:color="auto"/>
-          <w:bottom w:val="single" w:sz="4" w:space="1" w:color="auto"/>
-          <w:right w:val="single" w:sz="4" w:space="4" w:color="auto"/>
-        </w:pBdr>
-        <w:rPr>
-          <w:rStyle w:val="Code"/>
-        </w:rPr>
-      </w:pPr>
-      <w:r>
-        <w:rPr>
-          <w:rStyle w:val="Code"/>
-        </w:rPr>
-        <w:t>// Create three references but only one object</w:t>
-      </w:r>
-    </w:p>
-    <w:p>
-      <w:pPr>
-        <w:pBdr>
-          <w:top w:val="single" w:sz="4" w:space="1" w:color="auto"/>
-          <w:left w:val="single" w:sz="4" w:space="4" w:color="auto"/>
-          <w:bottom w:val="single" w:sz="4" w:space="1" w:color="auto"/>
-          <w:right w:val="single" w:sz="4" w:space="4" w:color="auto"/>
-        </w:pBdr>
-        <w:rPr>
-          <w:rStyle w:val="Code"/>
-        </w:rPr>
-      </w:pPr>
-      <w:proofErr w:type="spellStart"/>
-      <w:r>
-        <w:rPr>
-          <w:rStyle w:val="Code"/>
-        </w:rPr>
-        <w:t>PFont</w:t>
-      </w:r>
-      <w:proofErr w:type="spellEnd"/>
-      <w:r>
-        <w:rPr>
-          <w:rStyle w:val="Code"/>
-        </w:rPr>
-        <w:t xml:space="preserve"> </w:t>
-      </w:r>
-      <w:proofErr w:type="spellStart"/>
-      <w:r>
-        <w:rPr>
-          <w:rStyle w:val="Code"/>
-        </w:rPr>
-        <w:t>myFont</w:t>
-      </w:r>
-      <w:proofErr w:type="spellEnd"/>
-      <w:r>
-        <w:rPr>
-          <w:rStyle w:val="Code"/>
-        </w:rPr>
-        <w:t xml:space="preserve"> = </w:t>
-      </w:r>
-      <w:proofErr w:type="spellStart"/>
-      <w:proofErr w:type="gramStart"/>
-      <w:r>
-        <w:rPr>
-          <w:rStyle w:val="Code"/>
-        </w:rPr>
-        <w:t>createFont</w:t>
-      </w:r>
-      <w:proofErr w:type="spellEnd"/>
-      <w:r>
-        <w:rPr>
-          <w:rStyle w:val="Code"/>
-        </w:rPr>
-        <w:t>(</w:t>
-      </w:r>
-      <w:proofErr w:type="gramEnd"/>
-      <w:r>
-        <w:rPr>
-          <w:rStyle w:val="Code"/>
-        </w:rPr>
-        <w:t xml:space="preserve">“Sans-Serif”, 56); </w:t>
-      </w:r>
-    </w:p>
-    <w:p>
-      <w:pPr>
-        <w:pBdr>
-          <w:top w:val="single" w:sz="4" w:space="1" w:color="auto"/>
-          <w:left w:val="single" w:sz="4" w:space="4" w:color="auto"/>
-          <w:bottom w:val="single" w:sz="4" w:space="1" w:color="auto"/>
-          <w:right w:val="single" w:sz="4" w:space="4" w:color="auto"/>
-        </w:pBdr>
-        <w:rPr>
-          <w:rStyle w:val="Code"/>
-        </w:rPr>
-      </w:pPr>
-      <w:proofErr w:type="spellStart"/>
-      <w:r>
-        <w:rPr>
-          <w:rStyle w:val="Code"/>
-        </w:rPr>
-        <w:t>PFont</w:t>
-      </w:r>
-      <w:proofErr w:type="spellEnd"/>
-      <w:r>
-        <w:rPr>
-          <w:rStyle w:val="Code"/>
-        </w:rPr>
-        <w:t xml:space="preserve"> </w:t>
-      </w:r>
-      <w:proofErr w:type="spellStart"/>
-      <w:r>
-        <w:rPr>
-          <w:rStyle w:val="Code"/>
-        </w:rPr>
-        <w:t>anotherReference</w:t>
-      </w:r>
-      <w:proofErr w:type="spellEnd"/>
-      <w:r>
-        <w:rPr>
-          <w:rStyle w:val="Code"/>
-        </w:rPr>
-        <w:t xml:space="preserve"> = </w:t>
-      </w:r>
-      <w:proofErr w:type="spellStart"/>
-      <w:r>
-        <w:rPr>
-          <w:rStyle w:val="Code"/>
-        </w:rPr>
-        <w:t>myFont</w:t>
-      </w:r>
-      <w:proofErr w:type="spellEnd"/>
-      <w:r>
-        <w:rPr>
-          <w:rStyle w:val="Code"/>
-        </w:rPr>
-        <w:t>;</w:t>
-      </w:r>
-    </w:p>
-    <w:p>
-      <w:pPr>
-        <w:pBdr>
-          <w:top w:val="single" w:sz="4" w:space="1" w:color="auto"/>
-          <w:left w:val="single" w:sz="4" w:space="4" w:color="auto"/>
-          <w:bottom w:val="single" w:sz="4" w:space="1" w:color="auto"/>
-          <w:right w:val="single" w:sz="4" w:space="4" w:color="auto"/>
-        </w:pBdr>
-        <w:rPr>
-          <w:rStyle w:val="Code"/>
-        </w:rPr>
-      </w:pPr>
-      <w:proofErr w:type="spellStart"/>
-      <w:r>
-        <w:rPr>
-          <w:rStyle w:val="Code"/>
-        </w:rPr>
-        <w:t>PFont</w:t>
-      </w:r>
-      <w:proofErr w:type="spellEnd"/>
-      <w:r>
-        <w:rPr>
-          <w:rStyle w:val="Code"/>
-        </w:rPr>
-        <w:t xml:space="preserve"> </w:t>
-      </w:r>
-      <w:proofErr w:type="spellStart"/>
-      <w:r>
-        <w:rPr>
-          <w:rStyle w:val="Code"/>
-        </w:rPr>
-        <w:t>yetAnotherReference</w:t>
-      </w:r>
-      <w:proofErr w:type="spellEnd"/>
-      <w:r>
-        <w:rPr>
-          <w:rStyle w:val="Code"/>
-        </w:rPr>
-        <w:t xml:space="preserve"> = </w:t>
-      </w:r>
-      <w:proofErr w:type="spellStart"/>
-      <w:r>
-        <w:rPr>
-          <w:rStyle w:val="Code"/>
-        </w:rPr>
-        <w:t>myFont</w:t>
-      </w:r>
-      <w:proofErr w:type="spellEnd"/>
-      <w:r>
-        <w:rPr>
-          <w:rStyle w:val="Code"/>
-        </w:rPr>
-        <w:t>;</w:t>
-      </w:r>
-    </w:p>
-    <w:p>
-      <w:pPr>
-        <w:pBdr>
-          <w:top w:val="single" w:sz="4" w:space="1" w:color="auto"/>
-          <w:left w:val="single" w:sz="4" w:space="4" w:color="auto"/>
-          <w:bottom w:val="single" w:sz="4" w:space="1" w:color="auto"/>
-          <w:right w:val="single" w:sz="4" w:space="4" w:color="auto"/>
-        </w:pBdr>
-        <w:rPr>
-          <w:rStyle w:val="Code"/>
-        </w:rPr>
-      </w:pPr>
-    </w:p>
-    <w:p>
-      <w:pPr>
-        <w:pBdr>
-          <w:top w:val="single" w:sz="4" w:space="1" w:color="auto"/>
-          <w:left w:val="single" w:sz="4" w:space="4" w:color="auto"/>
-          <w:bottom w:val="single" w:sz="4" w:space="1" w:color="auto"/>
-          <w:right w:val="single" w:sz="4" w:space="4" w:color="auto"/>
-        </w:pBdr>
-        <w:rPr>
-          <w:rStyle w:val="Code"/>
-        </w:rPr>
-      </w:pPr>
-      <w:r>
-        <w:rPr>
-          <w:rStyle w:val="Code"/>
-        </w:rPr>
-        <w:t>// Create three characters</w:t>
-      </w:r>
-    </w:p>
-    <w:p>
-      <w:pPr>
-        <w:pBdr>
-          <w:top w:val="single" w:sz="4" w:space="1" w:color="auto"/>
-          <w:left w:val="single" w:sz="4" w:space="4" w:color="auto"/>
-          <w:bottom w:val="single" w:sz="4" w:space="1" w:color="auto"/>
-          <w:right w:val="single" w:sz="4" w:space="4" w:color="auto"/>
-        </w:pBdr>
-        <w:rPr>
-          <w:rStyle w:val="Code"/>
-        </w:rPr>
-      </w:pPr>
-      <w:proofErr w:type="gramStart"/>
-      <w:r>
-        <w:rPr>
-          <w:rStyle w:val="Code"/>
-        </w:rPr>
-        <w:t>char</w:t>
-      </w:r>
-      <w:proofErr w:type="gramEnd"/>
-      <w:r>
-        <w:rPr>
-          <w:rStyle w:val="Code"/>
-        </w:rPr>
-        <w:t xml:space="preserve"> </w:t>
-      </w:r>
-      <w:proofErr w:type="spellStart"/>
-      <w:r>
-        <w:rPr>
-          <w:rStyle w:val="Code"/>
-        </w:rPr>
-        <w:t>someCharacter</w:t>
-      </w:r>
-      <w:proofErr w:type="spellEnd"/>
-      <w:r>
-        <w:rPr>
-          <w:rStyle w:val="Code"/>
-        </w:rPr>
-        <w:t xml:space="preserve"> = ‘x’;</w:t>
-      </w:r>
-      <w:r>
-        <w:rPr>
-          <w:rStyle w:val="Code"/>
-        </w:rPr>
-        <w:t xml:space="preserve"> </w:t>
-      </w:r>
-    </w:p>
-    <w:p>
-      <w:pPr>
-        <w:pBdr>
-          <w:top w:val="single" w:sz="4" w:space="1" w:color="auto"/>
-          <w:left w:val="single" w:sz="4" w:space="4" w:color="auto"/>
-          <w:bottom w:val="single" w:sz="4" w:space="1" w:color="auto"/>
-          <w:right w:val="single" w:sz="4" w:space="4" w:color="auto"/>
-        </w:pBdr>
-        <w:rPr>
-          <w:rStyle w:val="Code"/>
-        </w:rPr>
-      </w:pPr>
-      <w:proofErr w:type="gramStart"/>
-      <w:r>
-        <w:rPr>
-          <w:rStyle w:val="Code"/>
-        </w:rPr>
-        <w:t>char</w:t>
-      </w:r>
-      <w:proofErr w:type="gramEnd"/>
-      <w:r>
-        <w:rPr>
-          <w:rStyle w:val="Code"/>
-        </w:rPr>
-        <w:t xml:space="preserve"> </w:t>
-      </w:r>
-      <w:proofErr w:type="spellStart"/>
-      <w:r>
-        <w:rPr>
-          <w:rStyle w:val="Code"/>
-        </w:rPr>
-        <w:t>anotherCharacter</w:t>
-      </w:r>
-      <w:proofErr w:type="spellEnd"/>
-      <w:r>
-        <w:rPr>
-          <w:rStyle w:val="Code"/>
-        </w:rPr>
-        <w:t xml:space="preserve"> = </w:t>
-      </w:r>
-      <w:proofErr w:type="spellStart"/>
-      <w:r>
-        <w:rPr>
-          <w:rStyle w:val="Code"/>
-        </w:rPr>
-        <w:t>someCharacter</w:t>
-      </w:r>
-      <w:proofErr w:type="spellEnd"/>
-      <w:r>
-        <w:rPr>
-          <w:rStyle w:val="Code"/>
-        </w:rPr>
-        <w:t>;</w:t>
-      </w:r>
-    </w:p>
-    <w:p>
-      <w:pPr>
-        <w:pBdr>
-          <w:top w:val="single" w:sz="4" w:space="1" w:color="auto"/>
-          <w:left w:val="single" w:sz="4" w:space="4" w:color="auto"/>
-          <w:bottom w:val="single" w:sz="4" w:space="1" w:color="auto"/>
-          <w:right w:val="single" w:sz="4" w:space="4" w:color="auto"/>
-        </w:pBdr>
-        <w:rPr>
-          <w:rStyle w:val="Code"/>
-        </w:rPr>
-      </w:pPr>
-      <w:proofErr w:type="gramStart"/>
-      <w:r>
-        <w:rPr>
-          <w:rStyle w:val="Code"/>
-        </w:rPr>
-        <w:t>char</w:t>
-      </w:r>
-      <w:proofErr w:type="gramEnd"/>
-      <w:r>
-        <w:rPr>
-          <w:rStyle w:val="Code"/>
-        </w:rPr>
-        <w:t xml:space="preserve"> </w:t>
-      </w:r>
-      <w:proofErr w:type="spellStart"/>
-      <w:r>
-        <w:rPr>
-          <w:rStyle w:val="Code"/>
-        </w:rPr>
-        <w:t>yetAnotherCharacter</w:t>
-      </w:r>
-      <w:proofErr w:type="spellEnd"/>
-      <w:r>
-        <w:rPr>
-          <w:rStyle w:val="Code"/>
-        </w:rPr>
-        <w:t xml:space="preserve"> = </w:t>
-      </w:r>
-      <w:proofErr w:type="spellStart"/>
-      <w:r>
-        <w:rPr>
-          <w:rStyle w:val="Code"/>
-        </w:rPr>
-        <w:t>someCharacter</w:t>
-      </w:r>
-      <w:proofErr w:type="spellEnd"/>
-      <w:r>
-        <w:rPr>
-          <w:rStyle w:val="Code"/>
-        </w:rPr>
-        <w:t>;</w:t>
-      </w:r>
-    </w:p>
-    <w:p/>
-    <w:p>
-      <w:pPr>
-        <w:rPr>
-          <w:b/>
-        </w:rPr>
-      </w:pPr>
-    </w:p>
-    <w:p>
-      <w:r>
-        <w:rPr>
-          <w:b/>
-        </w:rPr>
-        <w:t>Null</w:t>
-      </w:r>
-      <w:r>
-        <w:t xml:space="preserve"> – object</w:t>
-      </w:r>
-      <w:r>
-        <w:t xml:space="preserve"> reference</w:t>
-      </w:r>
-      <w:r>
-        <w:t xml:space="preserve">s that </w:t>
-      </w:r>
-      <w:r>
-        <w:t>do not reference any object</w:t>
-      </w:r>
-      <w:r>
-        <w:t xml:space="preserve"> have a</w:t>
-      </w:r>
-      <w:r>
-        <w:t xml:space="preserve"> value of</w:t>
-      </w:r>
-      <w:r>
-        <w:t xml:space="preserve"> </w:t>
-      </w:r>
-      <w:r>
-        <w:rPr>
-          <w:rStyle w:val="Code"/>
-        </w:rPr>
-        <w:t>null</w:t>
-      </w:r>
-      <w:r>
-        <w:t>.</w:t>
-      </w:r>
-    </w:p>
-    <w:p/>
-    <w:p>
-      <w:pPr>
-        <w:pBdr>
-          <w:top w:val="single" w:sz="4" w:space="1" w:color="auto"/>
-          <w:left w:val="single" w:sz="4" w:space="4" w:color="auto"/>
-          <w:bottom w:val="single" w:sz="4" w:space="1" w:color="auto"/>
-          <w:right w:val="single" w:sz="4" w:space="4" w:color="auto"/>
-        </w:pBdr>
-        <w:rPr>
-          <w:rStyle w:val="Code"/>
-        </w:rPr>
-      </w:pPr>
-      <w:proofErr w:type="spellStart"/>
-      <w:r>
-        <w:rPr>
-          <w:rStyle w:val="Code"/>
-        </w:rPr>
-        <w:t>PImage</w:t>
-      </w:r>
-      <w:proofErr w:type="spellEnd"/>
-      <w:r>
-        <w:rPr>
-          <w:rStyle w:val="Code"/>
-        </w:rPr>
-        <w:t xml:space="preserve"> </w:t>
-      </w:r>
-      <w:proofErr w:type="spellStart"/>
-      <w:r>
-        <w:rPr>
-          <w:rStyle w:val="Code"/>
-        </w:rPr>
-        <w:t>myImage</w:t>
-      </w:r>
-      <w:proofErr w:type="spellEnd"/>
-      <w:r>
-        <w:rPr>
-          <w:rStyle w:val="Code"/>
-        </w:rPr>
-        <w:t xml:space="preserve"> = </w:t>
-      </w:r>
-      <w:proofErr w:type="spellStart"/>
-      <w:proofErr w:type="gramStart"/>
-      <w:r>
-        <w:rPr>
-          <w:rStyle w:val="Code"/>
-        </w:rPr>
-        <w:t>loadImage</w:t>
-      </w:r>
-      <w:proofErr w:type="spellEnd"/>
-      <w:r>
-        <w:rPr>
-          <w:rStyle w:val="Code"/>
-        </w:rPr>
-        <w:t>(</w:t>
-      </w:r>
-      <w:proofErr w:type="gramEnd"/>
-      <w:r>
-        <w:rPr>
-          <w:rStyle w:val="Code"/>
-        </w:rPr>
-        <w:t>“</w:t>
-      </w:r>
-      <w:proofErr w:type="spellStart"/>
-      <w:r>
-        <w:rPr>
-          <w:rStyle w:val="Code"/>
-        </w:rPr>
-        <w:t>dog.jpg</w:t>
-      </w:r>
-      <w:proofErr w:type="spellEnd"/>
-      <w:r>
-        <w:rPr>
-          <w:rStyle w:val="Code"/>
-        </w:rPr>
-        <w:t>”)</w:t>
-      </w:r>
-      <w:r>
-        <w:rPr>
-          <w:rStyle w:val="Code"/>
-        </w:rPr>
-        <w:t>;</w:t>
-      </w:r>
-    </w:p>
-    <w:p>
-      <w:pPr>
-        <w:pBdr>
-          <w:top w:val="single" w:sz="4" w:space="1" w:color="auto"/>
-          <w:left w:val="single" w:sz="4" w:space="4" w:color="auto"/>
-          <w:bottom w:val="single" w:sz="4" w:space="1" w:color="auto"/>
-          <w:right w:val="single" w:sz="4" w:space="4" w:color="auto"/>
-        </w:pBdr>
-        <w:rPr>
-          <w:rStyle w:val="Code"/>
-        </w:rPr>
-      </w:pPr>
-      <w:r>
-        <w:rPr>
-          <w:rStyle w:val="Code"/>
-        </w:rPr>
-        <w:t xml:space="preserve">/* … </w:t>
-      </w:r>
-      <w:proofErr w:type="gramStart"/>
-      <w:r>
-        <w:rPr>
-          <w:rStyle w:val="Code"/>
-        </w:rPr>
-        <w:t>do</w:t>
-      </w:r>
-      <w:proofErr w:type="gramEnd"/>
-      <w:r>
-        <w:rPr>
-          <w:rStyle w:val="Code"/>
-        </w:rPr>
-        <w:t xml:space="preserve"> something with the image */</w:t>
-      </w:r>
-    </w:p>
-    <w:p>
-      <w:pPr>
-        <w:pBdr>
-          <w:top w:val="single" w:sz="4" w:space="1" w:color="auto"/>
-          <w:left w:val="single" w:sz="4" w:space="4" w:color="auto"/>
-          <w:bottom w:val="single" w:sz="4" w:space="1" w:color="auto"/>
-          <w:right w:val="single" w:sz="4" w:space="4" w:color="auto"/>
-        </w:pBdr>
-        <w:rPr>
-          <w:rStyle w:val="Code"/>
-        </w:rPr>
-      </w:pPr>
-      <w:proofErr w:type="spellStart"/>
-      <w:proofErr w:type="gramStart"/>
-      <w:r>
-        <w:rPr>
-          <w:rStyle w:val="Code"/>
-        </w:rPr>
-        <w:t>myImage</w:t>
-      </w:r>
-      <w:proofErr w:type="spellEnd"/>
-      <w:proofErr w:type="gramEnd"/>
-      <w:r>
-        <w:rPr>
-          <w:rStyle w:val="Code"/>
-        </w:rPr>
-        <w:t xml:space="preserve"> = null; // effectively deletes the image</w:t>
-      </w:r>
-    </w:p>
-    <w:p/>
-    <w:p>
-      <w:r>
-        <w:rPr>
-          <w:b/>
-        </w:rPr>
-        <w:t>Accessing Fields</w:t>
-      </w:r>
-      <w:r>
-        <w:t xml:space="preserve"> – once an object is created, use dot (“.”) notation to access the fields, e.g. </w:t>
-      </w:r>
-      <w:proofErr w:type="spellStart"/>
-      <w:proofErr w:type="gramStart"/>
-      <w:r>
-        <w:rPr>
-          <w:rStyle w:val="Code"/>
-        </w:rPr>
-        <w:t>println</w:t>
-      </w:r>
-      <w:proofErr w:type="spellEnd"/>
-      <w:r>
-        <w:rPr>
-          <w:rStyle w:val="Code"/>
-        </w:rPr>
-        <w:t>(</w:t>
-      </w:r>
-      <w:proofErr w:type="spellStart"/>
-      <w:proofErr w:type="gramEnd"/>
-      <w:r>
-        <w:rPr>
-          <w:rStyle w:val="Code"/>
-        </w:rPr>
-        <w:t>backgroundImage.width</w:t>
-      </w:r>
-      <w:proofErr w:type="spellEnd"/>
-      <w:r>
-        <w:rPr>
-          <w:rStyle w:val="Code"/>
-        </w:rPr>
-        <w:t>);</w:t>
-      </w:r>
-    </w:p>
-    <w:p/>
-    <w:p>
-      <w:r>
-        <w:rPr>
-          <w:b/>
-        </w:rPr>
-        <w:t>Methods</w:t>
-      </w:r>
-      <w:r>
-        <w:t xml:space="preserve"> – a method is a function that is attached to an object. Methods are sometimes also called </w:t>
-      </w:r>
-      <w:r>
-        <w:rPr>
-          <w:i/>
-        </w:rPr>
-        <w:t>messages</w:t>
-      </w:r>
-      <w:r>
-        <w:t xml:space="preserve">, e.g. tell the dog (the </w:t>
-      </w:r>
-      <w:proofErr w:type="gramStart"/>
-      <w:r>
-        <w:t>object )</w:t>
-      </w:r>
-      <w:proofErr w:type="gramEnd"/>
-      <w:r>
-        <w:t xml:space="preserve"> to bark (the message). </w:t>
-      </w:r>
-    </w:p>
-    <w:p/>
-    <w:p>
-      <w:r>
-        <w:rPr>
-          <w:b/>
-        </w:rPr>
-        <w:t>Calling Methods</w:t>
-      </w:r>
-      <w:r>
-        <w:t xml:space="preserve"> – methods are also called using dot notation, e.g. </w:t>
-      </w:r>
-    </w:p>
-    <w:p/>
-    <w:p>
-      <w:pPr>
-        <w:pBdr>
-          <w:top w:val="single" w:sz="4" w:space="1" w:color="auto"/>
-          <w:left w:val="single" w:sz="4" w:space="4" w:color="auto"/>
-          <w:bottom w:val="single" w:sz="4" w:space="1" w:color="auto"/>
-          <w:right w:val="single" w:sz="4" w:space="4" w:color="auto"/>
-        </w:pBdr>
-        <w:rPr>
-          <w:rStyle w:val="Code"/>
-        </w:rPr>
-      </w:pPr>
-      <w:proofErr w:type="spellStart"/>
-      <w:proofErr w:type="gramStart"/>
-      <w:r>
-        <w:rPr>
-          <w:rStyle w:val="Code"/>
-        </w:rPr>
-        <w:t>position.mult</w:t>
-      </w:r>
-      <w:proofErr w:type="spellEnd"/>
-      <w:proofErr w:type="gramEnd"/>
-      <w:r>
-        <w:rPr>
-          <w:rStyle w:val="Code"/>
-        </w:rPr>
-        <w:t>(5);</w:t>
-      </w:r>
-    </w:p>
-    <w:p>
-      <w:pPr>
-        <w:pBdr>
-          <w:top w:val="single" w:sz="4" w:space="1" w:color="auto"/>
-          <w:left w:val="single" w:sz="4" w:space="4" w:color="auto"/>
-          <w:bottom w:val="single" w:sz="4" w:space="1" w:color="auto"/>
-          <w:right w:val="single" w:sz="4" w:space="4" w:color="auto"/>
-        </w:pBdr>
-      </w:pPr>
-      <w:proofErr w:type="spellStart"/>
-      <w:proofErr w:type="gramStart"/>
-      <w:r>
-        <w:rPr>
-          <w:rStyle w:val="Code"/>
-        </w:rPr>
-        <w:t>theDog.bark</w:t>
-      </w:r>
-      <w:proofErr w:type="spellEnd"/>
-      <w:proofErr w:type="gramEnd"/>
-      <w:r>
-        <w:rPr>
-          <w:rStyle w:val="Code"/>
-        </w:rPr>
-        <w:t>();</w:t>
-      </w:r>
-    </w:p>
-    <w:p>
-      <w:pPr>
-        <w:pStyle w:val="Heading2"/>
-      </w:pPr>
-    </w:p>
-    <w:p>
-      <w:pPr>
-        <w:pStyle w:val="Heading2"/>
-      </w:pPr>
-    </w:p>
-    <w:p>
-      <w:pPr>
-        <w:pStyle w:val="Heading2"/>
-      </w:pPr>
-      <w:r>
-        <w:t>Passing By Reference</w:t>
-      </w:r>
-    </w:p>
-    <w:p>
-      <w:r>
-        <w:rPr>
-          <w:b/>
-        </w:rPr>
-        <w:t>Primitive data types</w:t>
-      </w:r>
-      <w:r>
-        <w:t xml:space="preserve"> -- always </w:t>
-      </w:r>
-      <w:r>
-        <w:rPr>
-          <w:i/>
-        </w:rPr>
-        <w:t>copied</w:t>
-      </w:r>
-      <w:r>
-        <w:t xml:space="preserve"> by assignment, e.g.</w:t>
-      </w:r>
-    </w:p>
-    <w:p>
-      <w:pPr>
-        <w:pBdr>
-          <w:top w:val="single" w:sz="4" w:space="1" w:color="auto"/>
-          <w:left w:val="single" w:sz="4" w:space="4" w:color="auto"/>
-          <w:bottom w:val="single" w:sz="4" w:space="1" w:color="auto"/>
-          <w:right w:val="single" w:sz="4" w:space="4" w:color="auto"/>
-        </w:pBdr>
-        <w:rPr>
-          <w:rStyle w:val="Code"/>
-        </w:rPr>
-      </w:pPr>
-      <w:proofErr w:type="spellStart"/>
-      <w:proofErr w:type="gramStart"/>
-      <w:r>
-        <w:rPr>
-          <w:rStyle w:val="Code"/>
-        </w:rPr>
-        <w:t>int</w:t>
-      </w:r>
-      <w:proofErr w:type="spellEnd"/>
-      <w:proofErr w:type="gramEnd"/>
-      <w:r>
-        <w:rPr>
-          <w:rStyle w:val="Code"/>
-        </w:rPr>
-        <w:t xml:space="preserve"> x=3;</w:t>
-      </w:r>
-    </w:p>
-    <w:p>
-      <w:pPr>
-        <w:pBdr>
-          <w:top w:val="single" w:sz="4" w:space="1" w:color="auto"/>
-          <w:left w:val="single" w:sz="4" w:space="4" w:color="auto"/>
-          <w:bottom w:val="single" w:sz="4" w:space="1" w:color="auto"/>
-          <w:right w:val="single" w:sz="4" w:space="4" w:color="auto"/>
-        </w:pBdr>
-        <w:rPr>
-          <w:rStyle w:val="Code"/>
-        </w:rPr>
-      </w:pPr>
-      <w:proofErr w:type="spellStart"/>
-      <w:proofErr w:type="gramStart"/>
-      <w:r>
-        <w:rPr>
-          <w:rStyle w:val="Code"/>
-        </w:rPr>
-        <w:t>int</w:t>
-      </w:r>
-      <w:proofErr w:type="spellEnd"/>
-      <w:proofErr w:type="gramEnd"/>
-      <w:r>
-        <w:rPr>
-          <w:rStyle w:val="Code"/>
-        </w:rPr>
-        <w:t xml:space="preserve"> y=x;</w:t>
-      </w:r>
-    </w:p>
-    <w:p>
-      <w:pPr>
-        <w:pBdr>
-          <w:top w:val="single" w:sz="4" w:space="1" w:color="auto"/>
-          <w:left w:val="single" w:sz="4" w:space="4" w:color="auto"/>
-          <w:bottom w:val="single" w:sz="4" w:space="1" w:color="auto"/>
-          <w:right w:val="single" w:sz="4" w:space="4" w:color="auto"/>
-        </w:pBdr>
-        <w:rPr>
-          <w:rStyle w:val="Code"/>
-        </w:rPr>
-      </w:pPr>
-      <w:proofErr w:type="gramStart"/>
-      <w:r>
-        <w:rPr>
-          <w:rStyle w:val="Code"/>
-        </w:rPr>
-        <w:t>y</w:t>
-      </w:r>
-      <w:proofErr w:type="gramEnd"/>
-      <w:r>
-        <w:rPr>
-          <w:rStyle w:val="Code"/>
-        </w:rPr>
-        <w:t>++;</w:t>
-      </w:r>
-    </w:p>
-    <w:p>
-      <w:pPr>
-        <w:pBdr>
-          <w:top w:val="single" w:sz="4" w:space="1" w:color="auto"/>
-          <w:left w:val="single" w:sz="4" w:space="4" w:color="auto"/>
-          <w:bottom w:val="single" w:sz="4" w:space="1" w:color="auto"/>
-          <w:right w:val="single" w:sz="4" w:space="4" w:color="auto"/>
-        </w:pBdr>
-        <w:rPr>
-          <w:rStyle w:val="Code"/>
-        </w:rPr>
-      </w:pPr>
-      <w:proofErr w:type="spellStart"/>
-      <w:proofErr w:type="gramStart"/>
-      <w:r>
-        <w:rPr>
-          <w:rStyle w:val="Code"/>
-        </w:rPr>
-        <w:t>println</w:t>
-      </w:r>
-      <w:proofErr w:type="spellEnd"/>
-      <w:proofErr w:type="gramEnd"/>
-      <w:r>
-        <w:rPr>
-          <w:rStyle w:val="Code"/>
-        </w:rPr>
-        <w:t>(x);</w:t>
-      </w:r>
-    </w:p>
-    <w:p>
-      <w:pPr>
-        <w:pBdr>
-          <w:top w:val="single" w:sz="4" w:space="1" w:color="auto"/>
-          <w:left w:val="single" w:sz="4" w:space="4" w:color="auto"/>
-          <w:bottom w:val="single" w:sz="4" w:space="1" w:color="auto"/>
-          <w:right w:val="single" w:sz="4" w:space="4" w:color="auto"/>
-        </w:pBdr>
-        <w:rPr>
-          <w:rStyle w:val="Code"/>
-        </w:rPr>
-      </w:pPr>
-      <w:proofErr w:type="spellStart"/>
-      <w:proofErr w:type="gramStart"/>
-      <w:r>
-        <w:rPr>
-          <w:rStyle w:val="Code"/>
-        </w:rPr>
-        <w:t>println</w:t>
-      </w:r>
-      <w:proofErr w:type="spellEnd"/>
-      <w:proofErr w:type="gramEnd"/>
-      <w:r>
-        <w:rPr>
-          <w:rStyle w:val="Code"/>
-        </w:rPr>
-        <w:t>(y);</w:t>
-      </w:r>
-    </w:p>
-    <w:p>
-      <w:proofErr w:type="gramStart"/>
-      <w:r>
-        <w:t>outputs</w:t>
-      </w:r>
-      <w:proofErr w:type="gramEnd"/>
-    </w:p>
-    <w:p>
-      <w:pPr>
-        <w:rPr>
-          <w:rStyle w:val="Code"/>
-        </w:rPr>
-      </w:pPr>
-      <w:r>
-        <w:rPr>
-          <w:rStyle w:val="Code"/>
-        </w:rPr>
-        <w:t>3</w:t>
-      </w:r>
-    </w:p>
-    <w:p>
-      <w:pPr>
-        <w:rPr>
-          <w:rStyle w:val="Code"/>
-        </w:rPr>
-      </w:pPr>
-      <w:r>
-        <w:rPr>
-          <w:rStyle w:val="Code"/>
-        </w:rPr>
-        <w:t>4</w:t>
-      </w:r>
-    </w:p>
-    <w:p/>
-    <w:p>
-      <w:r>
-        <w:rPr>
-          <w:b/>
-        </w:rPr>
-        <w:t>Passing by value</w:t>
-      </w:r>
-      <w:r>
-        <w:t xml:space="preserve"> – parameters are always </w:t>
-      </w:r>
-      <w:r>
-        <w:rPr>
-          <w:i/>
-        </w:rPr>
-        <w:t>copied</w:t>
-      </w:r>
-      <w:r>
-        <w:t xml:space="preserve"> to functions, e.g.</w:t>
-      </w:r>
-    </w:p>
-    <w:p>
-      <w:pPr>
-        <w:pBdr>
-          <w:top w:val="single" w:sz="4" w:space="1" w:color="auto"/>
-          <w:left w:val="single" w:sz="4" w:space="4" w:color="auto"/>
-          <w:bottom w:val="single" w:sz="4" w:space="1" w:color="auto"/>
-          <w:right w:val="single" w:sz="4" w:space="4" w:color="auto"/>
-        </w:pBdr>
-        <w:rPr>
-          <w:rStyle w:val="Code"/>
-        </w:rPr>
-      </w:pPr>
-      <w:proofErr w:type="gramStart"/>
-      <w:r>
-        <w:rPr>
-          <w:rStyle w:val="Code"/>
-        </w:rPr>
-        <w:t>void</w:t>
-      </w:r>
-      <w:proofErr w:type="gramEnd"/>
-      <w:r>
-        <w:rPr>
-          <w:rStyle w:val="Code"/>
-        </w:rPr>
-        <w:t xml:space="preserve"> </w:t>
-      </w:r>
-      <w:r>
-        <w:rPr>
-          <w:rStyle w:val="Code"/>
-        </w:rPr>
-        <w:t>increment(</w:t>
-      </w:r>
-      <w:proofErr w:type="spellStart"/>
-      <w:r>
-        <w:rPr>
-          <w:rStyle w:val="Code"/>
-        </w:rPr>
-        <w:t>int</w:t>
-      </w:r>
-      <w:proofErr w:type="spellEnd"/>
-      <w:r>
-        <w:rPr>
-          <w:rStyle w:val="Code"/>
-        </w:rPr>
-        <w:t xml:space="preserve"> x) {</w:t>
-      </w:r>
-    </w:p>
-    <w:p>
-      <w:pPr>
-        <w:pBdr>
-          <w:top w:val="single" w:sz="4" w:space="1" w:color="auto"/>
-          <w:left w:val="single" w:sz="4" w:space="4" w:color="auto"/>
-          <w:bottom w:val="single" w:sz="4" w:space="1" w:color="auto"/>
-          <w:right w:val="single" w:sz="4" w:space="4" w:color="auto"/>
-        </w:pBdr>
-        <w:rPr>
-          <w:rStyle w:val="Code"/>
-        </w:rPr>
-      </w:pPr>
-      <w:r>
-        <w:rPr>
-          <w:rStyle w:val="Code"/>
-        </w:rPr>
-        <w:t xml:space="preserve">  </w:t>
-      </w:r>
-      <w:proofErr w:type="gramStart"/>
-      <w:r>
-        <w:rPr>
-          <w:rStyle w:val="Code"/>
-        </w:rPr>
-        <w:t>x</w:t>
-      </w:r>
-      <w:proofErr w:type="gramEnd"/>
-      <w:r>
-        <w:rPr>
-          <w:rStyle w:val="Code"/>
-        </w:rPr>
-        <w:t>++;</w:t>
-      </w:r>
-    </w:p>
-    <w:p>
-      <w:pPr>
-        <w:pBdr>
-          <w:top w:val="single" w:sz="4" w:space="1" w:color="auto"/>
-          <w:left w:val="single" w:sz="4" w:space="4" w:color="auto"/>
-          <w:bottom w:val="single" w:sz="4" w:space="1" w:color="auto"/>
-          <w:right w:val="single" w:sz="4" w:space="4" w:color="auto"/>
-        </w:pBdr>
-        <w:rPr>
-          <w:rStyle w:val="Code"/>
-        </w:rPr>
-      </w:pPr>
-      <w:r>
-        <w:rPr>
-          <w:rStyle w:val="Code"/>
-        </w:rPr>
-        <w:t xml:space="preserve">  </w:t>
-      </w:r>
-      <w:proofErr w:type="spellStart"/>
-      <w:proofErr w:type="gramStart"/>
-      <w:r>
-        <w:rPr>
-          <w:rStyle w:val="Code"/>
-        </w:rPr>
-        <w:t>println</w:t>
-      </w:r>
-      <w:proofErr w:type="spellEnd"/>
-      <w:proofErr w:type="gramEnd"/>
-      <w:r>
-        <w:rPr>
-          <w:rStyle w:val="Code"/>
-        </w:rPr>
-        <w:t>(x);</w:t>
-      </w:r>
-    </w:p>
-    <w:p>
-      <w:pPr>
-        <w:pBdr>
-          <w:top w:val="single" w:sz="4" w:space="1" w:color="auto"/>
-          <w:left w:val="single" w:sz="4" w:space="4" w:color="auto"/>
-          <w:bottom w:val="single" w:sz="4" w:space="1" w:color="auto"/>
-          <w:right w:val="single" w:sz="4" w:space="4" w:color="auto"/>
-        </w:pBdr>
-        <w:rPr>
-          <w:rStyle w:val="Code"/>
-        </w:rPr>
-      </w:pPr>
-      <w:r>
-        <w:rPr>
-          <w:rStyle w:val="Code"/>
-        </w:rPr>
-        <w:t>}</w:t>
-      </w:r>
-    </w:p>
-    <w:p>
-      <w:pPr>
-        <w:pBdr>
-          <w:top w:val="single" w:sz="4" w:space="1" w:color="auto"/>
-          <w:left w:val="single" w:sz="4" w:space="4" w:color="auto"/>
-          <w:bottom w:val="single" w:sz="4" w:space="1" w:color="auto"/>
-          <w:right w:val="single" w:sz="4" w:space="4" w:color="auto"/>
-        </w:pBdr>
-        <w:rPr>
-          <w:rStyle w:val="Code"/>
-        </w:rPr>
-      </w:pPr>
-      <w:r>
-        <w:rPr>
-          <w:rStyle w:val="Code"/>
-        </w:rPr>
-        <w:t>…</w:t>
-      </w:r>
-    </w:p>
-    <w:p>
-      <w:pPr>
-        <w:pBdr>
-          <w:top w:val="single" w:sz="4" w:space="1" w:color="auto"/>
-          <w:left w:val="single" w:sz="4" w:space="4" w:color="auto"/>
-          <w:bottom w:val="single" w:sz="4" w:space="1" w:color="auto"/>
-          <w:right w:val="single" w:sz="4" w:space="4" w:color="auto"/>
-        </w:pBdr>
-        <w:rPr>
-          <w:rStyle w:val="Code"/>
-        </w:rPr>
-      </w:pPr>
-      <w:proofErr w:type="spellStart"/>
-      <w:proofErr w:type="gramStart"/>
-      <w:r>
-        <w:rPr>
-          <w:rStyle w:val="Code"/>
-        </w:rPr>
-        <w:t>int</w:t>
-      </w:r>
-      <w:proofErr w:type="spellEnd"/>
-      <w:proofErr w:type="gramEnd"/>
-      <w:r>
-        <w:rPr>
-          <w:rStyle w:val="Code"/>
-        </w:rPr>
-        <w:t xml:space="preserve"> a=1;</w:t>
-      </w:r>
-    </w:p>
-    <w:p>
-      <w:pPr>
-        <w:pBdr>
-          <w:top w:val="single" w:sz="4" w:space="1" w:color="auto"/>
-          <w:left w:val="single" w:sz="4" w:space="4" w:color="auto"/>
-          <w:bottom w:val="single" w:sz="4" w:space="1" w:color="auto"/>
-          <w:right w:val="single" w:sz="4" w:space="4" w:color="auto"/>
-        </w:pBdr>
-        <w:rPr>
-          <w:rStyle w:val="Code"/>
-        </w:rPr>
-      </w:pPr>
-      <w:proofErr w:type="gramStart"/>
-      <w:r>
-        <w:rPr>
-          <w:rStyle w:val="Code"/>
-        </w:rPr>
-        <w:t>increment</w:t>
-      </w:r>
-      <w:proofErr w:type="gramEnd"/>
-      <w:r>
-        <w:rPr>
-          <w:rStyle w:val="Code"/>
-        </w:rPr>
-        <w:t>(a);</w:t>
-      </w:r>
-    </w:p>
-    <w:p>
-      <w:pPr>
-        <w:pBdr>
-          <w:top w:val="single" w:sz="4" w:space="1" w:color="auto"/>
-          <w:left w:val="single" w:sz="4" w:space="4" w:color="auto"/>
-          <w:bottom w:val="single" w:sz="4" w:space="1" w:color="auto"/>
-          <w:right w:val="single" w:sz="4" w:space="4" w:color="auto"/>
-        </w:pBdr>
-        <w:rPr>
-          <w:rStyle w:val="Code"/>
-        </w:rPr>
-      </w:pPr>
-      <w:proofErr w:type="spellStart"/>
-      <w:proofErr w:type="gramStart"/>
-      <w:r>
-        <w:rPr>
-          <w:rStyle w:val="Code"/>
-        </w:rPr>
-        <w:t>println</w:t>
-      </w:r>
-      <w:proofErr w:type="spellEnd"/>
-      <w:proofErr w:type="gramEnd"/>
-      <w:r>
-        <w:rPr>
-          <w:rStyle w:val="Code"/>
-        </w:rPr>
-        <w:t>(a);</w:t>
-      </w:r>
-    </w:p>
-    <w:p>
-      <w:proofErr w:type="gramStart"/>
-      <w:r>
-        <w:t>outputs</w:t>
-      </w:r>
-      <w:proofErr w:type="gramEnd"/>
-    </w:p>
-    <w:p>
-      <w:pPr>
-        <w:rPr>
-          <w:rStyle w:val="Code"/>
-        </w:rPr>
-      </w:pPr>
-      <w:r>
-        <w:rPr>
-          <w:rStyle w:val="Code"/>
-        </w:rPr>
-        <w:t>2</w:t>
-      </w:r>
-    </w:p>
-    <w:p>
-      <w:pPr>
-        <w:rPr>
-          <w:rStyle w:val="Code"/>
-        </w:rPr>
-      </w:pPr>
-      <w:r>
-        <w:rPr>
-          <w:rStyle w:val="Code"/>
-        </w:rPr>
-        <w:t>1</w:t>
-      </w:r>
-    </w:p>
-    <w:p/>
-    <w:p>
-      <w:r>
-        <w:rPr>
-          <w:b/>
-        </w:rPr>
-        <w:t>Copying/</w:t>
-      </w:r>
-      <w:r>
-        <w:rPr>
-          <w:b/>
-        </w:rPr>
-        <w:t>Passing by reference</w:t>
-      </w:r>
-      <w:r>
-        <w:t xml:space="preserve"> – objects are </w:t>
-      </w:r>
-      <w:r>
-        <w:rPr>
-          <w:i/>
-        </w:rPr>
-        <w:t>not</w:t>
-      </w:r>
-      <w:r>
-        <w:t xml:space="preserve"> copied by assignment or function calls. </w:t>
-      </w:r>
-      <w:r>
-        <w:t xml:space="preserve">Instead, only their </w:t>
-      </w:r>
-      <w:r>
-        <w:rPr>
-          <w:i/>
-        </w:rPr>
-        <w:t>references</w:t>
-      </w:r>
-      <w:r>
-        <w:t xml:space="preserve"> are copied.</w:t>
-      </w:r>
-    </w:p>
-    <w:p/>
-    <w:p>
-      <w:r>
-        <w:t>Common Mistake:</w:t>
-      </w:r>
-    </w:p>
-    <w:p>
-      <w:pPr>
-        <w:pBdr>
-          <w:top w:val="single" w:sz="4" w:space="1" w:color="auto"/>
-          <w:left w:val="single" w:sz="4" w:space="4" w:color="auto"/>
-          <w:bottom w:val="single" w:sz="4" w:space="1" w:color="auto"/>
-          <w:right w:val="single" w:sz="4" w:space="4" w:color="auto"/>
-        </w:pBdr>
-        <w:rPr>
-          <w:rStyle w:val="Code"/>
-        </w:rPr>
-      </w:pPr>
-      <w:proofErr w:type="spellStart"/>
-      <w:r>
-        <w:rPr>
-          <w:rStyle w:val="Code"/>
-        </w:rPr>
-        <w:t>PImage</w:t>
-      </w:r>
-      <w:proofErr w:type="spellEnd"/>
-      <w:r>
-        <w:rPr>
-          <w:rStyle w:val="Code"/>
-        </w:rPr>
-        <w:t xml:space="preserve"> </w:t>
-      </w:r>
-      <w:proofErr w:type="spellStart"/>
-      <w:r>
-        <w:rPr>
-          <w:rStyle w:val="Code"/>
-        </w:rPr>
-        <w:t>fireImage</w:t>
-      </w:r>
-      <w:proofErr w:type="spellEnd"/>
-      <w:r>
-        <w:rPr>
-          <w:rStyle w:val="Code"/>
-        </w:rPr>
-        <w:t xml:space="preserve">, </w:t>
-      </w:r>
-      <w:proofErr w:type="spellStart"/>
-      <w:r>
-        <w:rPr>
-          <w:rStyle w:val="Code"/>
-        </w:rPr>
-        <w:t>fireImageProcessed</w:t>
-      </w:r>
-      <w:proofErr w:type="spellEnd"/>
-      <w:r>
-        <w:rPr>
-          <w:rStyle w:val="Code"/>
-        </w:rPr>
-        <w:t>;</w:t>
-      </w:r>
-    </w:p>
-    <w:p>
-      <w:pPr>
-        <w:pBdr>
-          <w:top w:val="single" w:sz="4" w:space="1" w:color="auto"/>
-          <w:left w:val="single" w:sz="4" w:space="4" w:color="auto"/>
-          <w:bottom w:val="single" w:sz="4" w:space="1" w:color="auto"/>
-          <w:right w:val="single" w:sz="4" w:space="4" w:color="auto"/>
-        </w:pBdr>
-        <w:rPr>
-          <w:rStyle w:val="Code"/>
-        </w:rPr>
-      </w:pPr>
-      <w:proofErr w:type="gramStart"/>
-      <w:r>
-        <w:rPr>
-          <w:rStyle w:val="Code"/>
-        </w:rPr>
-        <w:t>void</w:t>
-      </w:r>
-      <w:proofErr w:type="gramEnd"/>
-      <w:r>
-        <w:rPr>
-          <w:rStyle w:val="Code"/>
-        </w:rPr>
-        <w:t xml:space="preserve"> setup() {</w:t>
-      </w:r>
-    </w:p>
-    <w:p>
-      <w:pPr>
-        <w:pBdr>
-          <w:top w:val="single" w:sz="4" w:space="1" w:color="auto"/>
-          <w:left w:val="single" w:sz="4" w:space="4" w:color="auto"/>
-          <w:bottom w:val="single" w:sz="4" w:space="1" w:color="auto"/>
-          <w:right w:val="single" w:sz="4" w:space="4" w:color="auto"/>
-        </w:pBdr>
-        <w:rPr>
-          <w:rStyle w:val="Code"/>
-        </w:rPr>
-      </w:pPr>
-      <w:r>
-        <w:rPr>
-          <w:rStyle w:val="Code"/>
-        </w:rPr>
-        <w:t xml:space="preserve">  </w:t>
-      </w:r>
-      <w:proofErr w:type="spellStart"/>
-      <w:proofErr w:type="gramStart"/>
-      <w:r>
-        <w:rPr>
-          <w:rStyle w:val="Code"/>
-        </w:rPr>
-        <w:t>fireImage</w:t>
-      </w:r>
-      <w:proofErr w:type="spellEnd"/>
-      <w:proofErr w:type="gramEnd"/>
-      <w:r>
-        <w:rPr>
-          <w:rStyle w:val="Code"/>
-        </w:rPr>
-        <w:t>=</w:t>
-      </w:r>
-      <w:proofErr w:type="spellStart"/>
-      <w:r>
-        <w:rPr>
-          <w:rStyle w:val="Code"/>
-        </w:rPr>
-        <w:t>loadImage</w:t>
-      </w:r>
-      <w:proofErr w:type="spellEnd"/>
-      <w:r>
-        <w:rPr>
-          <w:rStyle w:val="Code"/>
-        </w:rPr>
-        <w:t>("</w:t>
-      </w:r>
-      <w:proofErr w:type="spellStart"/>
-      <w:r>
-        <w:rPr>
-          <w:rStyle w:val="Code"/>
-        </w:rPr>
-        <w:t>fire.jpg</w:t>
-      </w:r>
-      <w:proofErr w:type="spellEnd"/>
-      <w:r>
-        <w:rPr>
-          <w:rStyle w:val="Code"/>
-        </w:rPr>
-        <w:t>");</w:t>
+        <w:t>("fire.jpg");</w:t>
       </w:r>
     </w:p>
     <w:p>
@@ -3985,7 +4025,7 @@
         <w:t>Constructors</w:t>
       </w:r>
       <w:r>
-        <w:t xml:space="preserve"> – used to set up default values for fields when new objects are created, for example suppose new space invaders should (</w:t>
+        <w:t xml:space="preserve"> – used to set up default values for fields when new objects are created, for example suppose new space invader should (</w:t>
       </w:r>
       <w:proofErr w:type="spellStart"/>
       <w:r>
@@ -4618,21 +4658,7 @@
         <w:rPr>
           <w:rStyle w:val="Code"/>
         </w:rPr>
-        <w:t>“</w:t>
-      </w:r>
-      <w:proofErr w:type="spellStart"/>
-      <w:r>
-        <w:rPr>
-          <w:rStyle w:val="Code"/>
-        </w:rPr>
-        <w:t>invader.png</w:t>
-      </w:r>
-      <w:proofErr w:type="spellEnd"/>
-      <w:r>
-        <w:rPr>
-          <w:rStyle w:val="Code"/>
-        </w:rPr>
-        <w:t>”);</w:t>
+        <w:t>“invader.png”);</w:t>
       </w:r>
     </w:p>
     <w:p>
@@ -5004,21 +5030,7 @@
         <w:rPr>
           <w:rStyle w:val="Code"/>
         </w:rPr>
-        <w:t>"</w:t>
-      </w:r>
-      <w:proofErr w:type="spellStart"/>
-      <w:r>
-        <w:rPr>
-          <w:rStyle w:val="Code"/>
-        </w:rPr>
-        <w:t>invader.png</w:t>
-      </w:r>
-      <w:proofErr w:type="spellEnd"/>
-      <w:r>
-        <w:rPr>
-          <w:rStyle w:val="Code"/>
-        </w:rPr>
-        <w:t>");</w:t>
+        <w:t>"invader.png");</w:t>
       </w:r>
     </w:p>
     <w:p>
@@ -6265,6 +6277,86 @@
           <w:rStyle w:val="Code"/>
         </w:rPr>
         <w:tab/>
+        <w:t xml:space="preserve">// </w:t>
+      </w:r>
+      <w:proofErr w:type="gramStart"/>
+      <w:r>
+        <w:rPr>
+          <w:rStyle w:val="Code"/>
+        </w:rPr>
+        <w:t>optionally</w:t>
+      </w:r>
+      <w:proofErr w:type="gramEnd"/>
+      <w:r>
+        <w:rPr>
+          <w:rStyle w:val="Code"/>
+        </w:rPr>
+        <w:t xml:space="preserve"> check that x and y are correct</w:t>
+      </w:r>
+    </w:p>
+    <w:p>
+      <w:pPr>
+        <w:pBdr>
+          <w:top w:val="single" w:sz="4" w:space="1" w:color="auto"/>
+          <w:left w:val="single" w:sz="4" w:space="1" w:color="auto"/>
+          <w:bottom w:val="single" w:sz="4" w:space="1" w:color="auto"/>
+          <w:right w:val="single" w:sz="4" w:space="1" w:color="auto"/>
+        </w:pBdr>
+        <w:rPr>
+          <w:rStyle w:val="Code"/>
+        </w:rPr>
+      </w:pPr>
+      <w:r>
+        <w:rPr>
+          <w:rStyle w:val="Code"/>
+        </w:rPr>
+        <w:tab/>
+      </w:r>
+      <w:r>
+        <w:rPr>
+          <w:rStyle w:val="Code"/>
+        </w:rPr>
+        <w:tab/>
+        <w:t xml:space="preserve">// </w:t>
+      </w:r>
+      <w:proofErr w:type="gramStart"/>
+      <w:r>
+        <w:rPr>
+          <w:rStyle w:val="Code"/>
+        </w:rPr>
+        <w:t>then</w:t>
+      </w:r>
+      <w:proofErr w:type="gramEnd"/>
+      <w:r>
+        <w:rPr>
+          <w:rStyle w:val="Code"/>
+        </w:rPr>
+        <w:t>…</w:t>
+      </w:r>
+    </w:p>
+    <w:p>
+      <w:pPr>
+        <w:pBdr>
+          <w:top w:val="single" w:sz="4" w:space="1" w:color="auto"/>
+          <w:left w:val="single" w:sz="4" w:space="1" w:color="auto"/>
+          <w:bottom w:val="single" w:sz="4" w:space="1" w:color="auto"/>
+          <w:right w:val="single" w:sz="4" w:space="1" w:color="auto"/>
+        </w:pBdr>
+        <w:rPr>
+          <w:rStyle w:val="Code"/>
+        </w:rPr>
+      </w:pPr>
+      <w:r>
+        <w:rPr>
+          <w:rStyle w:val="Code"/>
+        </w:rPr>
+        <w:tab/>
+      </w:r>
+      <w:r>
+        <w:rPr>
+          <w:rStyle w:val="Code"/>
+        </w:rPr>
+        <w:tab/>
       </w:r>
       <w:proofErr w:type="spellStart"/>
       <w:proofErr w:type="gramStart"/>
@@ -6342,6 +6434,8 @@
         </w:rPr>
         <w:t xml:space="preserve">     }</w:t>
       </w:r>
+      <w:bookmarkStart w:id="0" w:name="_GoBack"/>
+      <w:bookmarkEnd w:id="0"/>
     </w:p>
     <w:p>
       <w:pPr>
@@ -6426,7 +6520,7 @@
 </file>
 
 <file path=word/numbering.xml><?xml version="1.0" encoding="utf-8"?>
-<w:numbering xmlns:mo="http://schemas.microsoft.com/office/mac/office/2008/main" xmlns:ve="http://schemas.openxmlformats.org/markup-compatibility/2006" xmlns:mv="urn:schemas-microsoft-com:mac:vml" xmlns:o="urn:schemas-microsoft-com:office:office" xmlns:r="http://schemas.openxmlformats.org/officeDocument/2006/relationships" xmlns:m="http://schemas.openxmlformats.org/officeDocument/2006/math" xmlns:v="urn:schemas-microsoft-com:vml" xmlns:wp="http://schemas.openxmlformats.org/drawingml/2006/wordprocessingDrawing" xmlns:w10="urn:schemas-microsoft-com:office:word" xmlns:w="http://schemas.openxmlformats.org/wordprocessingml/2006/main" xmlns:wne="http://schemas.microsoft.com/office/word/2006/wordml">
+<w:numbering xmlns:wpc="http://schemas.microsoft.com/office/word/2010/wordprocessingCanvas" xmlns:mo="http://schemas.microsoft.com/office/mac/office/2008/main" xmlns:mc="http://schemas.openxmlformats.org/markup-compatibility/2006" xmlns:mv="urn:schemas-microsoft-com:mac:vml" xmlns:o="urn:schemas-microsoft-com:office:office" xmlns:r="http://schemas.openxmlformats.org/officeDocument/2006/relationships" xmlns:m="http://schemas.openxmlformats.org/officeDocument/2006/math" xmlns:v="urn:schemas-microsoft-com:vml" xmlns:wp14="http://schemas.microsoft.com/office/word/2010/wordprocessingDrawing" xmlns:wp="http://schemas.openxmlformats.org/drawingml/2006/wordprocessingDrawing" xmlns:w10="urn:schemas-microsoft-com:office:word" xmlns:w="http://schemas.openxmlformats.org/wordprocessingml/2006/main" xmlns:w14="http://schemas.microsoft.com/office/word/2010/wordml" xmlns:wpg="http://schemas.microsoft.com/office/word/2010/wordprocessingGroup" xmlns:wpi="http://schemas.microsoft.com/office/word/2010/wordprocessingInk" xmlns:wne="http://schemas.microsoft.com/office/word/2006/wordml" xmlns:wps="http://schemas.microsoft.com/office/word/2010/wordprocessingShape" mc:Ignorable="w14 wp14">
   <w:abstractNum w:abstractNumId="0">
     <w:nsid w:val="044027D8"/>
     <w:multiLevelType w:val="hybridMultilevel"/>
@@ -6547,7 +6641,7 @@
 </file>
 
 <file path=word/styles.xml><?xml version="1.0" encoding="utf-8"?>
-<w:styles xmlns:r="http://schemas.openxmlformats.org/officeDocument/2006/relationships" xmlns:w="http://schemas.openxmlformats.org/wordprocessingml/2006/main">
+<w:styles xmlns:mc="http://schemas.openxmlformats.org/markup-compatibility/2006" xmlns:r="http://schemas.openxmlformats.org/officeDocument/2006/relationships" xmlns:w="http://schemas.openxmlformats.org/wordprocessingml/2006/main" xmlns:w14="http://schemas.microsoft.com/office/word/2010/wordml" mc:Ignorable="w14">
   <w:docDefaults>
     <w:rPrDefault>
       <w:rPr>
@@ -6614,14 +6708,15 @@
   </w:style>
   <w:style w:type="character" w:default="1" w:styleId="DefaultParagraphFont">
     <w:name w:val="Default Paragraph Font"/>
+    <w:uiPriority w:val="1"/>
     <w:semiHidden/>
     <w:unhideWhenUsed/>
   </w:style>
   <w:style w:type="table" w:default="1" w:styleId="TableNormal">
     <w:name w:val="Normal Table"/>
+    <w:uiPriority w:val="99"/>
     <w:semiHidden/>
     <w:unhideWhenUsed/>
-    <w:qFormat/>
     <w:tblPr>
       <w:tblInd w:w="0" w:type="dxa"/>
       <w:tblCellMar>
@@ -6634,6 +6729,7 @@
   </w:style>
   <w:style w:type="numbering" w:default="1" w:styleId="NoList">
     <w:name w:val="No List"/>
+    <w:uiPriority w:val="99"/>
     <w:semiHidden/>
     <w:unhideWhenUsed/>
   </w:style>
@@ -6720,6 +6816,192 @@
         <w:right w:w="108" w:type="dxa"/>
       </w:tblCellMar>
     </w:tblPr>
+  </w:style>
+</w:styles>
+</file>
+
+<file path=word/stylesWithEffects.xml><?xml version="1.0" encoding="utf-8"?>
+<w:styles xmlns:wpc="http://schemas.microsoft.com/office/word/2010/wordprocessingCanvas" xmlns:mo="http://schemas.microsoft.com/office/mac/office/2008/main" xmlns:mc="http://schemas.openxmlformats.org/markup-compatibility/2006" xmlns:mv="urn:schemas-microsoft-com:mac:vml" xmlns:o="urn:schemas-microsoft-com:office:office" xmlns:r="http://schemas.openxmlformats.org/officeDocument/2006/relationships" xmlns:m="http://schemas.openxmlformats.org/officeDocument/2006/math" xmlns:v="urn:schemas-microsoft-com:vml" xmlns:wp14="http://schemas.microsoft.com/office/word/2010/wordprocessingDrawing" xmlns:wp="http://schemas.openxmlformats.org/drawingml/2006/wordprocessingDrawing" xmlns:w10="urn:schemas-microsoft-com:office:word" xmlns:w="http://schemas.openxmlformats.org/wordprocessingml/2006/main" xmlns:w14="http://schemas.microsoft.com/office/word/2010/wordml" xmlns:wpg="http://schemas.microsoft.com/office/word/2010/wordprocessingGroup" xmlns:wpi="http://schemas.microsoft.com/office/word/2010/wordprocessingInk" xmlns:wne="http://schemas.microsoft.com/office/word/2006/wordml" xmlns:wps="http://schemas.microsoft.com/office/word/2010/wordprocessingShape" mc:Ignorable="w14 wp14">
+  <w:docDefaults>
+    <w:rPrDefault>
+      <w:rPr>
+        <w:rFonts w:asciiTheme="minorHAnsi" w:eastAsiaTheme="minorEastAsia" w:hAnsiTheme="minorHAnsi" w:cstheme="minorBidi"/>
+        <w:sz w:val="24"/>
+        <w:szCs w:val="24"/>
+        <w:lang w:val="en-NZ" w:eastAsia="ja-JP" w:bidi="ar-SA"/>
+      </w:rPr>
+    </w:rPrDefault>
+    <w:pPrDefault/>
+  </w:docDefaults>
+  <w:latentStyles w:defLockedState="0" w:defUIPriority="99" w:defSemiHidden="1" w:defUnhideWhenUsed="1" w:defQFormat="0" w:count="276">
+    <w:lsdException w:name="Normal" w:semiHidden="0" w:uiPriority="0" w:unhideWhenUsed="0" w:qFormat="1"/>
+    <w:lsdException w:name="heading 1" w:semiHidden="0" w:uiPriority="9" w:unhideWhenUsed="0" w:qFormat="1"/>
+    <w:lsdException w:name="heading 2" w:uiPriority="9" w:qFormat="1"/>
+    <w:lsdException w:name="heading 3" w:uiPriority="9" w:qFormat="1"/>
+    <w:lsdException w:name="heading 4" w:uiPriority="9" w:qFormat="1"/>
+    <w:lsdException w:name="heading 5" w:uiPriority="9" w:qFormat="1"/>
+    <w:lsdException w:name="heading 6" w:uiPriority="9" w:qFormat="1"/>
+    <w:lsdException w:name="heading 7" w:uiPriority="9" w:qFormat="1"/>
+    <w:lsdException w:name="heading 8" w:uiPriority="9" w:qFormat="1"/>
+    <w:lsdException w:name="heading 9" w:uiPriority="9" w:qFormat="1"/>
+    <w:lsdException w:name="toc 1" w:uiPriority="39"/>
+    <w:lsdException w:name="toc 2" w:uiPriority="39"/>
+    <w:lsdException w:name="toc 3" w:uiPriority="39"/>
+    <w:lsdException w:name="toc 4" w:uiPriority="39"/>
+    <w:lsdException w:name="toc 5" w:uiPriority="39"/>
+    <w:lsdException w:name="toc 6" w:uiPriority="39"/>
+    <w:lsdException w:name="toc 7" w:uiPriority="39"/>
+    <w:lsdException w:name="toc 8" w:uiPriority="39"/>
+    <w:lsdException w:name="toc 9" w:uiPriority="39"/>
+    <w:lsdException w:name="caption" w:uiPriority="35" w:qFormat="1"/>
+    <w:lsdException w:name="Title" w:semiHidden="0" w:uiPriority="10" w:unhideWhenUsed="0" w:qFormat="1"/>
+    <w:lsdException w:name="Default Paragraph Font" w:uiPriority="1"/>
+    <w:lsdException w:name="Subtitle" w:semiHidden="0" w:uiPriority="11" w:unhideWhenUsed="0" w:qFormat="1"/>
+    <w:lsdException w:name="Strong" w:semiHidden="0" w:uiPriority="22" w:unhideWhenUsed="0" w:qFormat="1"/>
+    <w:lsdException w:name="Emphasis" w:semiHidden="0" w:uiPriority="20" w:unhideWhenUsed="0" w:qFormat="1"/>
+    <w:lsdException w:name="Table Grid" w:semiHidden="0" w:uiPriority="59" w:unhideWhenUsed="0"/>
+    <w:lsdException w:name="Placeholder Text" w:unhideWhenUsed="0"/>
+    <w:lsdException w:name="No Spacing" w:semiHidden="0" w:uiPriority="1" w:unhideWhenUsed="0" w:qFormat="1"/>
+    <w:lsdException w:name="Light Shading" w:semiHidden="0" w:uiPriority="60" w:unhideWhenUsed="0"/>
+    <w:lsdException w:name="Light List" w:semiHidden="0" w:uiPriority="61" w:unhideWhenUsed="0"/>
+    <w:lsdException w:name="Light Grid" w:semiHidden="0" w:uiPriority="62" w:unhideWhenUsed="0"/>
+    <w:lsdException w:name="Medium Shading 1" w:semiHidden="0" w:uiPriority="63" w:unhideWhenUsed="0"/>
+    <w:lsdException w:name="Medium Shading 2" w:semiHidden="0" w:uiPriority="64" w:unhideWhenUsed="0"/>
+    <w:lsdException w:name="Medium List 1" w:semiHidden="0" w:uiPriority="65" w:unhideWhenUsed="0"/>
+    <w:lsdException w:name="Medium List 2" w:semiHidden="0" w:uiPriority="66" w:unhideWhenUsed="0"/>
+    <w:lsdException w:name="Medium Grid 1" w:semiHidden="0" w:uiPriority="67" w:unhideWhenUsed="0"/>
+    <w:lsdException w:name="Medium Grid 2" w:semiHidden="0" w:uiPriority="68" w:unhideWhenUsed="0"/>
+    <w:lsdException w:name="Medium Grid 3" w:semiHidden="0" w:uiPriority="69" w:unhideWhenUsed="0"/>
+    <w:lsdException w:name="Dark List" w:semiHidden="0" w:uiPriority="70" w:unhideWhenUsed="0"/>
+    <w:lsdException w:name="Colorful Shading" w:semiHidden="0" w:uiPriority="71" w:unhideWhenUsed="0"/>
+    <w:lsdException w:name="Colorful List" w:semiHidden="0" w:uiPriority="72" w:unhideWhenUsed="0"/>
+    <w:lsdException w:name="Colorful Grid" w:semiHidden="0" w:uiPriority="73" w:unhideWhenUsed="0"/>
+    <w:lsdException w:name="Light Shading Accent 1" w:semiHidden="0" w:uiPriority="60" w:unhideWhenUsed="0"/>
+    <w:lsdException w:name="Light List Accent 1" w:semiHidden="0" w:uiPriority="61" w:unhideWhenUsed="0"/>
+    <w:lsdException w:name="Light Grid Accent 1" w:semiHidden="0" w:uiPriority="62" w:unhideWhenUsed="0"/>
+    <w:lsdException w:name="Medium Shading 1 Accent 1" w:semiHidden="0" w:uiPriority="63" w:unhideWhenUsed="0"/>
+    <w:lsdException w:name="Medium Shading 2 Accent 1" w:semiHidden="0" w:uiPriority="64" w:unhideWhenUsed="0"/>
+    <w:lsdException w:name="Medium List 1 Accent 1" w:semiHidden="0" w:uiPriority="65" w:unhideWhenUsed="0"/>
+    <w:lsdException w:name="Revision" w:unhideWhenUsed="0"/>
+    <w:lsdException w:name="List Paragraph" w:semiHidden="0" w:uiPriority="34" w:unhideWhenUsed="0" w:qFormat="1"/>
+    <w:lsdException w:name="Quote" w:semiHidden="0" w:uiPriority="29" w:unhideWhenUsed="0" w:qFormat="1"/>
+    <w:lsdException w:name="Intense Quote" w:semiHidden="0" w:uiPriority="30" w:unhideWhenUsed="0" w:qFormat="1"/>
+    <w:lsdException w:name="Medium List 2 Accent 1" w:semiHidden="0" w:uiPriority="66" w:unhideWhenUsed="0"/>
+    <w:lsdException w:name="Medium Grid 1 Accent 1" w:semiHidden="0" w:uiPriority="67" w:unhideWhenUsed="0"/>
+    <w:lsdException w:name="Medium Grid 2 Accent 1" w:semiHidden="0" w:uiPriority="68" w:unhideWhenUsed="0"/>
+    <w:lsdException w:name="Medium Grid 3 Accent 1" w:semiHidden="0" w:uiPriority="69" w:unhideWhenUsed="0"/>
+    <w:lsdException w:name="Dark List Accent 1" w:semiHidden="0" w:uiPriority="70" w:unhideWhenUsed="0"/>
+    <w:lsdException w:name="Colorful Shading Accent 1" w:semiHidden="0" w:uiPriority="71" w:unhideWhenUsed="0"/>
+    <w:lsdException w:name="Colorful List Accent 1" w:semiHidden="0" w:uiPriority="72" w:unhideWhenUsed="0"/>
+    <w:lsdException w:name="Colorful Grid Accent 1" w:semiHidden="0" w:uiPriority="73" w:unhideWhenUsed="0"/>
+    <w:lsdException w:name="Light Shading Accent 2" w:semiHidden="0" w:uiPriority="60" w:unhideWhenUsed="0"/>
+    <w:lsdException w:name="Light List Accent 2" w:semiHidden="0" w:uiPriority="61" w:unhideWhenUsed="0"/>
+    <w:lsdException w:name="Light Grid Accent 2" w:semiHidden="0" w:uiPriority="62" w:unhideWhenUsed="0"/>
+    <w:lsdException w:name="Medium Shading 1 Accent 2" w:semiHidden="0" w:uiPriority="63" w:unhideWhenUsed="0"/>
+    <w:lsdException w:name="Medium Shading 2 Accent 2" w:semiHidden="0" w:uiPriority="64" w:unhideWhenUsed="0"/>
+    <w:lsdException w:name="Medium List 1 Accent 2" w:semiHidden="0" w:uiPriority="65" w:unhideWhenUsed="0"/>
+    <w:lsdException w:name="Medium List 2 Accent 2" w:semiHidden="0" w:uiPriority="66" w:unhideWhenUsed="0"/>
+    <w:lsdException w:name="Medium Grid 1 Accent 2" w:semiHidden="0" w:uiPriority="67" w:unhideWhenUsed="0"/>
+    <w:lsdException w:name="Medium Grid 2 Accent 2" w:semiHidden="0" w:uiPriority="68" w:unhideWhenUsed="0"/>
+    <w:lsdException w:name="Medium Grid 3 Accent 2" w:semiHidden="0" w:uiPriority="69" w:unhideWhenUsed="0"/>
+    <w:lsdException w:name="Dark List Accent 2" w:semiHidden="0" w:uiPriority="70" w:unhideWhenUsed="0"/>
+    <w:lsdException w:name="Colorful Shading Accent 2" w:semiHidden="0" w:uiPriority="71" w:unhideWhenUsed="0"/>
+    <w:lsdException w:name="Colorful List Accent 2" w:semiHidden="0" w:uiPriority="72" w:unhideWhenUsed="0"/>
+    <w:lsdException w:name="Colorful Grid Accent 2" w:semiHidden="0" w:uiPriority="73" w:unhideWhenUsed="0"/>
+    <w:lsdException w:name="Light Shading Accent 3" w:semiHidden="0" w:uiPriority="60" w:unhideWhenUsed="0"/>
+    <w:lsdException w:name="Light List Accent 3" w:semiHidden="0" w:uiPriority="61" w:unhideWhenUsed="0"/>
+    <w:lsdException w:name="Light Grid Accent 3" w:semiHidden="0" w:uiPriority="62" w:unhideWhenUsed="0"/>
+    <w:lsdException w:name="Medium Shading 1 Accent 3" w:semiHidden="0" w:uiPriority="63" w:unhideWhenUsed="0"/>
+    <w:lsdException w:name="Medium Shading 2 Accent 3" w:semiHidden="0" w:uiPriority="64" w:unhideWhenUsed="0"/>
+    <w:lsdException w:name="Medium List 1 Accent 3" w:semiHidden="0" w:uiPriority="65" w:unhideWhenUsed="0"/>
+    <w:lsdException w:name="Medium List 2 Accent 3" w:semiHidden="0" w:uiPriority="66" w:unhideWhenUsed="0"/>
+    <w:lsdException w:name="Medium Grid 1 Accent 3" w:semiHidden="0" w:uiPriority="67" w:unhideWhenUsed="0"/>
+    <w:lsdException w:name="Medium Grid 2 Accent 3" w:semiHidden="0" w:uiPriority="68" w:unhideWhenUsed="0"/>
+    <w:lsdException w:name="Medium Grid 3 Accent 3" w:semiHidden="0" w:uiPriority="69" w:unhideWhenUsed="0"/>
+    <w:lsdException w:name="Dark List Accent 3" w:semiHidden="0" w:uiPriority="70" w:unhideWhenUsed="0"/>
+    <w:lsdException w:name="Colorful Shading Accent 3" w:semiHidden="0" w:uiPriority="71" w:unhideWhenUsed="0"/>
+    <w:lsdException w:name="Colorful List Accent 3" w:semiHidden="0" w:uiPriority="72" w:unhideWhenUsed="0"/>
+    <w:lsdException w:name="Colorful Grid Accent 3" w:semiHidden="0" w:uiPriority="73" w:unhideWhenUsed="0"/>
+    <w:lsdException w:name="Light Shading Accent 4" w:semiHidden="0" w:uiPriority="60" w:unhideWhenUsed="0"/>
+    <w:lsdException w:name="Light List Accent 4" w:semiHidden="0" w:uiPriority="61" w:unhideWhenUsed="0"/>
+    <w:lsdException w:name="Light Grid Accent 4" w:semiHidden="0" w:uiPriority="62" w:unhideWhenUsed="0"/>
+    <w:lsdException w:name="Medium Shading 1 Accent 4" w:semiHidden="0" w:uiPriority="63" w:unhideWhenUsed="0"/>
+    <w:lsdException w:name="Medium Shading 2 Accent 4" w:semiHidden="0" w:uiPriority="64" w:unhideWhenUsed="0"/>
+    <w:lsdException w:name="Medium List 1 Accent 4" w:semiHidden="0" w:uiPriority="65" w:unhideWhenUsed="0"/>
+    <w:lsdException w:name="Medium List 2 Accent 4" w:semiHidden="0" w:uiPriority="66" w:unhideWhenUsed="0"/>
+    <w:lsdException w:name="Medium Grid 1 Accent 4" w:semiHidden="0" w:uiPriority="67" w:unhideWhenUsed="0"/>
+    <w:lsdException w:name="Medium Grid 2 Accent 4" w:semiHidden="0" w:uiPriority="68" w:unhideWhenUsed="0"/>
+    <w:lsdException w:name="Medium Grid 3 Accent 4" w:semiHidden="0" w:uiPriority="69" w:unhideWhenUsed="0"/>
+    <w:lsdException w:name="Dark List Accent 4" w:semiHidden="0" w:uiPriority="70" w:unhideWhenUsed="0"/>
+    <w:lsdException w:name="Colorful Shading Accent 4" w:semiHidden="0" w:uiPriority="71" w:unhideWhenUsed="0"/>
+    <w:lsdException w:name="Colorful List Accent 4" w:semiHidden="0" w:uiPriority="72" w:unhideWhenUsed="0"/>
+    <w:lsdException w:name="Colorful Grid Accent 4" w:semiHidden="0" w:uiPriority="73" w:unhideWhenUsed="0"/>
+    <w:lsdException w:name="Light Shading Accent 5" w:semiHidden="0" w:uiPriority="60" w:unhideWhenUsed="0"/>
+    <w:lsdException w:name="Light List Accent 5" w:semiHidden="0" w:uiPriority="61" w:unhideWhenUsed="0"/>
+    <w:lsdException w:name="Light Grid Accent 5" w:semiHidden="0" w:uiPriority="62" w:unhideWhenUsed="0"/>
+    <w:lsdException w:name="Medium Shading 1 Accent 5" w:semiHidden="0" w:uiPriority="63" w:unhideWhenUsed="0"/>
+    <w:lsdException w:name="Medium Shading 2 Accent 5" w:semiHidden="0" w:uiPriority="64" w:unhideWhenUsed="0"/>
+    <w:lsdException w:name="Medium List 1 Accent 5" w:semiHidden="0" w:uiPriority="65" w:unhideWhenUsed="0"/>
+    <w:lsdException w:name="Medium List 2 Accent 5" w:semiHidden="0" w:uiPriority="66" w:unhideWhenUsed="0"/>
+    <w:lsdException w:name="Medium Grid 1 Accent 5" w:semiHidden="0" w:uiPriority="67" w:unhideWhenUsed="0"/>
+    <w:lsdException w:name="Medium Grid 2 Accent 5" w:semiHidden="0" w:uiPriority="68" w:unhideWhenUsed="0"/>
+    <w:lsdException w:name="Medium Grid 3 Accent 5" w:semiHidden="0" w:uiPriority="69" w:unhideWhenUsed="0"/>
+    <w:lsdException w:name="Dark List Accent 5" w:semiHidden="0" w:uiPriority="70" w:unhideWhenUsed="0"/>
+    <w:lsdException w:name="Colorful Shading Accent 5" w:semiHidden="0" w:uiPriority="71" w:unhideWhenUsed="0"/>
+    <w:lsdException w:name="Colorful List Accent 5" w:semiHidden="0" w:uiPriority="72" w:unhideWhenUsed="0"/>
+    <w:lsdException w:name="Colorful Grid Accent 5" w:semiHidden="0" w:uiPriority="73" w:unhideWhenUsed="0"/>
+    <w:lsdException w:name="Light Shading Accent 6" w:semiHidden="0" w:uiPriority="60" w:unhideWhenUsed="0"/>
+    <w:lsdException w:name="Light List Accent 6" w:semiHidden="0" w:uiPriority="61" w:unhideWhenUsed="0"/>
+    <w:lsdException w:name="Light Grid Accent 6" w:semiHidden="0" w:uiPriority="62" w:unhideWhenUsed="0"/>
+    <w:lsdException w:name="Medium Shading 1 Accent 6" w:semiHidden="0" w:uiPriority="63" w:unhideWhenUsed="0"/>
+    <w:lsdException w:name="Medium Shading 2 Accent 6" w:semiHidden="0" w:uiPriority="64" w:unhideWhenUsed="0"/>
+    <w:lsdException w:name="Medium List 1 Accent 6" w:semiHidden="0" w:uiPriority="65" w:unhideWhenUsed="0"/>
+    <w:lsdException w:name="Medium List 2 Accent 6" w:semiHidden="0" w:uiPriority="66" w:unhideWhenUsed="0"/>
+    <w:lsdException w:name="Medium Grid 1 Accent 6" w:semiHidden="0" w:uiPriority="67" w:unhideWhenUsed="0"/>
+    <w:lsdException w:name="Medium Grid 2 Accent 6" w:semiHidden="0" w:uiPriority="68" w:unhideWhenUsed="0"/>
+    <w:lsdException w:name="Medium Grid 3 Accent 6" w:semiHidden="0" w:uiPriority="69" w:unhideWhenUsed="0"/>
+    <w:lsdException w:name="Dark List Accent 6" w:semiHidden="0" w:uiPriority="70" w:unhideWhenUsed="0"/>
+    <w:lsdException w:name="Colorful Shading Accent 6" w:semiHidden="0" w:uiPriority="71" w:unhideWhenUsed="0"/>
+    <w:lsdException w:name="Colorful List Accent 6" w:semiHidden="0" w:uiPriority="72" w:unhideWhenUsed="0"/>
+    <w:lsdException w:name="Colorful Grid Accent 6" w:semiHidden="0" w:uiPriority="73" w:unhideWhenUsed="0"/>
+    <w:lsdException w:name="Subtle Emphasis" w:semiHidden="0" w:uiPriority="19" w:unhideWhenUsed="0" w:qFormat="1"/>
+    <w:lsdException w:name="Intense Emphasis" w:semiHidden="0" w:uiPriority="21" w:unhideWhenUsed="0" w:qFormat="1"/>
+    <w:lsdException w:name="Subtle Reference" w:semiHidden="0" w:uiPriority="31" w:unhideWhenUsed="0" w:qFormat="1"/>
+    <w:lsdException w:name="Intense Reference" w:semiHidden="0" w:uiPriority="32" w:unhideWhenUsed="0" w:qFormat="1"/>
+    <w:lsdException w:name="Book Title" w:semiHidden="0" w:uiPriority="33" w:unhideWhenUsed="0" w:qFormat="1"/>
+    <w:lsdException w:name="Bibliography" w:uiPriority="37"/>
+    <w:lsdException w:name="TOC Heading" w:uiPriority="39" w:qFormat="1"/>
+  </w:latentStyles>
+  <w:style w:type="paragraph" w:default="1" w:styleId="Normal">
+    <w:name w:val="Normal"/>
+    <w:qFormat/>
+  </w:style>
+  <w:style w:type="character" w:default="1" w:styleId="DefaultParagraphFont">
+    <w:name w:val="Default Paragraph Font"/>
+    <w:uiPriority w:val="1"/>
+    <w:semiHidden/>
+    <w:unhideWhenUsed/>
+  </w:style>
+  <w:style w:type="table" w:default="1" w:styleId="TableNormal">
+    <w:name w:val="Normal Table"/>
+    <w:uiPriority w:val="99"/>
+    <w:semiHidden/>
+    <w:unhideWhenUsed/>
+    <w:tblPr>
+      <w:tblInd w:w="0" w:type="dxa"/>
+      <w:tblCellMar>
+        <w:top w:w="0" w:type="dxa"/>
+        <w:left w:w="108" w:type="dxa"/>
+        <w:bottom w:w="0" w:type="dxa"/>
+        <w:right w:w="108" w:type="dxa"/>
+      </w:tblCellMar>
+    </w:tblPr>
+  </w:style>
+  <w:style w:type="numbering" w:default="1" w:styleId="NoList">
+    <w:name w:val="No List"/>
+    <w:uiPriority w:val="99"/>
+    <w:semiHidden/>
+    <w:unhideWhenUsed/>
   </w:style>
 </w:styles>
 </file>

</xml_diff>